<commit_message>
Changed screenshot reupdated docs
</commit_message>
<xml_diff>
--- a/docs/DeveloperGuide.docx
+++ b/docs/DeveloperGuide.docx
@@ -1,10 +1,10 @@
 
 <file path=word/document.xml><?xml version="1.0" encoding="utf-8"?>
-<w:document xmlns:wpc="http://schemas.microsoft.com/office/word/2010/wordprocessingCanvas" xmlns:mo="http://schemas.microsoft.com/office/mac/office/2008/main" xmlns:mc="http://schemas.openxmlformats.org/markup-compatibility/2006" xmlns:mv="urn:schemas-microsoft-com:mac:vml" xmlns:o="urn:schemas-microsoft-com:office:office" xmlns:r="http://schemas.openxmlformats.org/officeDocument/2006/relationships" xmlns:m="http://schemas.openxmlformats.org/officeDocument/2006/math" xmlns:v="urn:schemas-microsoft-com:vml" xmlns:wp14="http://schemas.microsoft.com/office/word/2010/wordprocessingDrawing" xmlns:wp="http://schemas.openxmlformats.org/drawingml/2006/wordprocessingDrawing" xmlns:w10="urn:schemas-microsoft-com:office:word" xmlns:w="http://schemas.openxmlformats.org/wordprocessingml/2006/main" xmlns:w14="http://schemas.microsoft.com/office/word/2010/wordml" xmlns:w15="http://schemas.microsoft.com/office/word/2012/wordml" xmlns:wpg="http://schemas.microsoft.com/office/word/2010/wordprocessingGroup" xmlns:wpi="http://schemas.microsoft.com/office/word/2010/wordprocessingInk" xmlns:wne="http://schemas.microsoft.com/office/word/2006/wordml" xmlns:wps="http://schemas.microsoft.com/office/word/2010/wordprocessingShape" mc:Ignorable="w14 w15 wp14">
+<w:document xmlns:wpc="http://schemas.microsoft.com/office/word/2010/wordprocessingCanvas" xmlns:mc="http://schemas.openxmlformats.org/markup-compatibility/2006" xmlns:o="urn:schemas-microsoft-com:office:office" xmlns:r="http://schemas.openxmlformats.org/officeDocument/2006/relationships" xmlns:m="http://schemas.openxmlformats.org/officeDocument/2006/math" xmlns:v="urn:schemas-microsoft-com:vml" xmlns:wp14="http://schemas.microsoft.com/office/word/2010/wordprocessingDrawing" xmlns:wp="http://schemas.openxmlformats.org/drawingml/2006/wordprocessingDrawing" xmlns:w10="urn:schemas-microsoft-com:office:word" xmlns:w="http://schemas.openxmlformats.org/wordprocessingml/2006/main" xmlns:w14="http://schemas.microsoft.com/office/word/2010/wordml" xmlns:w15="http://schemas.microsoft.com/office/word/2012/wordml" xmlns:wpg="http://schemas.microsoft.com/office/word/2010/wordprocessingGroup" xmlns:wpi="http://schemas.microsoft.com/office/word/2010/wordprocessingInk" xmlns:wne="http://schemas.microsoft.com/office/word/2006/wordml" xmlns:wps="http://schemas.microsoft.com/office/word/2010/wordprocessingShape" mc:Ignorable="w14 w15 wp14">
   <w:body>
     <w:p>
       <w:pPr>
-        <w:pStyle w:val="a4"/>
+        <w:pStyle w:val="Title"/>
         <w:spacing w:before="0"/>
         <w:ind w:left="360"/>
       </w:pPr>
@@ -13,7 +13,7 @@
       <w:r>
         <w:rPr>
           <w:noProof/>
-          <w:lang w:eastAsia="ko-KR"/>
+          <w:lang w:val="en-GB" w:eastAsia="zh-CN"/>
         </w:rPr>
         <w:drawing>
           <wp:inline distT="0" distB="0" distL="0" distR="0" wp14:anchorId="78B0CACE" wp14:editId="2BE28978">
@@ -77,9 +77,9 @@
         <w:t>Developer Guide</w:t>
       </w:r>
     </w:p>
-    <w:bookmarkStart w:id="1" w:name="table-of-content" w:displacedByCustomXml="next"/>
+    <w:bookmarkStart w:id="1" w:name="introduction" w:displacedByCustomXml="next"/>
     <w:bookmarkEnd w:id="1" w:displacedByCustomXml="next"/>
-    <w:bookmarkStart w:id="2" w:name="introduction" w:displacedByCustomXml="next"/>
+    <w:bookmarkStart w:id="2" w:name="table-of-content" w:displacedByCustomXml="next"/>
     <w:bookmarkEnd w:id="2" w:displacedByCustomXml="next"/>
     <w:sdt>
       <w:sdtPr>
@@ -106,7 +106,7 @@
       <w:sdtContent>
         <w:p>
           <w:pPr>
-            <w:pStyle w:val="TOC"/>
+            <w:pStyle w:val="TOCHeading"/>
           </w:pPr>
           <w:r>
             <w:t>Table of C</w:t>
@@ -117,7 +117,7 @@
         </w:p>
         <w:p>
           <w:pPr>
-            <w:pStyle w:val="20"/>
+            <w:pStyle w:val="TOC2"/>
             <w:tabs>
               <w:tab w:val="right" w:leader="dot" w:pos="9350"/>
             </w:tabs>
@@ -139,7 +139,7 @@
           <w:hyperlink w:anchor="_Toc466074393" w:history="1">
             <w:r>
               <w:rPr>
-                <w:rStyle w:val="ad"/>
+                <w:rStyle w:val="Hyperlink"/>
                 <w:noProof/>
               </w:rPr>
               <w:t>1. Introduction</w:t>
@@ -196,7 +196,7 @@
         </w:p>
         <w:p>
           <w:pPr>
-            <w:pStyle w:val="20"/>
+            <w:pStyle w:val="TOC2"/>
             <w:tabs>
               <w:tab w:val="right" w:leader="dot" w:pos="9350"/>
             </w:tabs>
@@ -209,7 +209,7 @@
           <w:hyperlink w:anchor="_Toc466074394" w:history="1">
             <w:r>
               <w:rPr>
-                <w:rStyle w:val="ad"/>
+                <w:rStyle w:val="Hyperlink"/>
                 <w:noProof/>
               </w:rPr>
               <w:t>2. Setting up</w:t>
@@ -266,7 +266,7 @@
         </w:p>
         <w:p>
           <w:pPr>
-            <w:pStyle w:val="20"/>
+            <w:pStyle w:val="TOC2"/>
             <w:tabs>
               <w:tab w:val="right" w:leader="dot" w:pos="9350"/>
             </w:tabs>
@@ -279,7 +279,7 @@
           <w:hyperlink w:anchor="_Toc466074395" w:history="1">
             <w:r>
               <w:rPr>
-                <w:rStyle w:val="ad"/>
+                <w:rStyle w:val="Hyperlink"/>
                 <w:noProof/>
               </w:rPr>
               <w:t>3. Design</w:t>
@@ -336,7 +336,7 @@
         </w:p>
         <w:p>
           <w:pPr>
-            <w:pStyle w:val="30"/>
+            <w:pStyle w:val="TOC3"/>
             <w:tabs>
               <w:tab w:val="right" w:leader="dot" w:pos="9350"/>
             </w:tabs>
@@ -349,7 +349,7 @@
           <w:hyperlink w:anchor="_Toc466074396" w:history="1">
             <w:r>
               <w:rPr>
-                <w:rStyle w:val="ad"/>
+                <w:rStyle w:val="Hyperlink"/>
                 <w:noProof/>
               </w:rPr>
               <w:t>3.1 Architecture</w:t>
@@ -406,7 +406,7 @@
         </w:p>
         <w:p>
           <w:pPr>
-            <w:pStyle w:val="30"/>
+            <w:pStyle w:val="TOC3"/>
             <w:tabs>
               <w:tab w:val="right" w:leader="dot" w:pos="9350"/>
             </w:tabs>
@@ -419,7 +419,7 @@
           <w:hyperlink w:anchor="_Toc466074397" w:history="1">
             <w:r>
               <w:rPr>
-                <w:rStyle w:val="ad"/>
+                <w:rStyle w:val="Hyperlink"/>
                 <w:noProof/>
               </w:rPr>
               <w:t>3.2 UI component</w:t>
@@ -476,7 +476,7 @@
         </w:p>
         <w:p>
           <w:pPr>
-            <w:pStyle w:val="30"/>
+            <w:pStyle w:val="TOC3"/>
             <w:tabs>
               <w:tab w:val="right" w:leader="dot" w:pos="9350"/>
             </w:tabs>
@@ -489,7 +489,7 @@
           <w:hyperlink w:anchor="_Toc466074398" w:history="1">
             <w:r>
               <w:rPr>
-                <w:rStyle w:val="ad"/>
+                <w:rStyle w:val="Hyperlink"/>
                 <w:noProof/>
               </w:rPr>
               <w:t>3.3 Logic component</w:t>
@@ -546,7 +546,7 @@
         </w:p>
         <w:p>
           <w:pPr>
-            <w:pStyle w:val="30"/>
+            <w:pStyle w:val="TOC3"/>
             <w:tabs>
               <w:tab w:val="right" w:leader="dot" w:pos="9350"/>
             </w:tabs>
@@ -559,7 +559,7 @@
           <w:hyperlink w:anchor="_Toc466074399" w:history="1">
             <w:r>
               <w:rPr>
-                <w:rStyle w:val="ad"/>
+                <w:rStyle w:val="Hyperlink"/>
                 <w:noProof/>
               </w:rPr>
               <w:t>3.4 Model component</w:t>
@@ -616,7 +616,7 @@
         </w:p>
         <w:p>
           <w:pPr>
-            <w:pStyle w:val="30"/>
+            <w:pStyle w:val="TOC3"/>
             <w:tabs>
               <w:tab w:val="right" w:leader="dot" w:pos="9350"/>
             </w:tabs>
@@ -629,7 +629,7 @@
           <w:hyperlink w:anchor="_Toc466074400" w:history="1">
             <w:r>
               <w:rPr>
-                <w:rStyle w:val="ad"/>
+                <w:rStyle w:val="Hyperlink"/>
                 <w:noProof/>
               </w:rPr>
               <w:t>3.5 Storage component</w:t>
@@ -686,7 +686,7 @@
         </w:p>
         <w:p>
           <w:pPr>
-            <w:pStyle w:val="30"/>
+            <w:pStyle w:val="TOC3"/>
             <w:tabs>
               <w:tab w:val="right" w:leader="dot" w:pos="9350"/>
             </w:tabs>
@@ -699,7 +699,7 @@
           <w:hyperlink w:anchor="_Toc466074401" w:history="1">
             <w:r>
               <w:rPr>
-                <w:rStyle w:val="ad"/>
+                <w:rStyle w:val="Hyperlink"/>
                 <w:rFonts w:cstheme="majorHAnsi"/>
                 <w:noProof/>
               </w:rPr>
@@ -757,7 +757,7 @@
         </w:p>
         <w:p>
           <w:pPr>
-            <w:pStyle w:val="20"/>
+            <w:pStyle w:val="TOC2"/>
             <w:tabs>
               <w:tab w:val="right" w:leader="dot" w:pos="9350"/>
             </w:tabs>
@@ -770,7 +770,7 @@
           <w:hyperlink w:anchor="_Toc466074402" w:history="1">
             <w:r>
               <w:rPr>
-                <w:rStyle w:val="ad"/>
+                <w:rStyle w:val="Hyperlink"/>
                 <w:noProof/>
               </w:rPr>
               <w:t>4. Implementation</w:t>
@@ -827,7 +827,7 @@
         </w:p>
         <w:p>
           <w:pPr>
-            <w:pStyle w:val="30"/>
+            <w:pStyle w:val="TOC3"/>
             <w:tabs>
               <w:tab w:val="right" w:leader="dot" w:pos="9350"/>
             </w:tabs>
@@ -840,7 +840,7 @@
           <w:hyperlink w:anchor="_Toc466074403" w:history="1">
             <w:r>
               <w:rPr>
-                <w:rStyle w:val="ad"/>
+                <w:rStyle w:val="Hyperlink"/>
                 <w:noProof/>
               </w:rPr>
               <w:t>4.1 Logging</w:t>
@@ -897,7 +897,7 @@
         </w:p>
         <w:p>
           <w:pPr>
-            <w:pStyle w:val="30"/>
+            <w:pStyle w:val="TOC3"/>
             <w:tabs>
               <w:tab w:val="right" w:leader="dot" w:pos="9350"/>
             </w:tabs>
@@ -910,7 +910,7 @@
           <w:hyperlink w:anchor="_Toc466074404" w:history="1">
             <w:r>
               <w:rPr>
-                <w:rStyle w:val="ad"/>
+                <w:rStyle w:val="Hyperlink"/>
                 <w:noProof/>
               </w:rPr>
               <w:t>4.2 Configuration</w:t>
@@ -967,7 +967,7 @@
         </w:p>
         <w:p>
           <w:pPr>
-            <w:pStyle w:val="20"/>
+            <w:pStyle w:val="TOC2"/>
             <w:tabs>
               <w:tab w:val="right" w:leader="dot" w:pos="9350"/>
             </w:tabs>
@@ -980,7 +980,7 @@
           <w:hyperlink w:anchor="_Toc466074405" w:history="1">
             <w:r>
               <w:rPr>
-                <w:rStyle w:val="ad"/>
+                <w:rStyle w:val="Hyperlink"/>
                 <w:noProof/>
               </w:rPr>
               <w:t>5. Testing</w:t>
@@ -1037,7 +1037,7 @@
         </w:p>
         <w:p>
           <w:pPr>
-            <w:pStyle w:val="20"/>
+            <w:pStyle w:val="TOC2"/>
             <w:tabs>
               <w:tab w:val="right" w:leader="dot" w:pos="9350"/>
             </w:tabs>
@@ -1050,7 +1050,7 @@
           <w:hyperlink w:anchor="_Toc466074406" w:history="1">
             <w:r>
               <w:rPr>
-                <w:rStyle w:val="ad"/>
+                <w:rStyle w:val="Hyperlink"/>
                 <w:noProof/>
               </w:rPr>
               <w:t>6. Dev Ops</w:t>
@@ -1107,7 +1107,7 @@
         </w:p>
         <w:p>
           <w:pPr>
-            <w:pStyle w:val="30"/>
+            <w:pStyle w:val="TOC3"/>
             <w:tabs>
               <w:tab w:val="right" w:leader="dot" w:pos="9350"/>
             </w:tabs>
@@ -1120,7 +1120,7 @@
           <w:hyperlink w:anchor="_Toc466074407" w:history="1">
             <w:r>
               <w:rPr>
-                <w:rStyle w:val="ad"/>
+                <w:rStyle w:val="Hyperlink"/>
                 <w:noProof/>
               </w:rPr>
               <w:t>6.1 Build Automation</w:t>
@@ -1177,7 +1177,7 @@
         </w:p>
         <w:p>
           <w:pPr>
-            <w:pStyle w:val="30"/>
+            <w:pStyle w:val="TOC3"/>
             <w:tabs>
               <w:tab w:val="right" w:leader="dot" w:pos="9350"/>
             </w:tabs>
@@ -1190,7 +1190,7 @@
           <w:hyperlink w:anchor="_Toc466074408" w:history="1">
             <w:r>
               <w:rPr>
-                <w:rStyle w:val="ad"/>
+                <w:rStyle w:val="Hyperlink"/>
                 <w:noProof/>
               </w:rPr>
               <w:t>6.2 Continuous Integration</w:t>
@@ -1247,7 +1247,7 @@
         </w:p>
         <w:p>
           <w:pPr>
-            <w:pStyle w:val="30"/>
+            <w:pStyle w:val="TOC3"/>
             <w:tabs>
               <w:tab w:val="right" w:leader="dot" w:pos="9350"/>
             </w:tabs>
@@ -1260,7 +1260,7 @@
           <w:hyperlink w:anchor="_Toc466074409" w:history="1">
             <w:r>
               <w:rPr>
-                <w:rStyle w:val="ad"/>
+                <w:rStyle w:val="Hyperlink"/>
                 <w:noProof/>
               </w:rPr>
               <w:t>6.3 Making a Release</w:t>
@@ -1317,7 +1317,7 @@
         </w:p>
         <w:p>
           <w:pPr>
-            <w:pStyle w:val="30"/>
+            <w:pStyle w:val="TOC3"/>
             <w:tabs>
               <w:tab w:val="right" w:leader="dot" w:pos="9350"/>
             </w:tabs>
@@ -1330,7 +1330,7 @@
           <w:hyperlink w:anchor="_Toc466074410" w:history="1">
             <w:r>
               <w:rPr>
-                <w:rStyle w:val="ad"/>
+                <w:rStyle w:val="Hyperlink"/>
                 <w:noProof/>
               </w:rPr>
               <w:t>6.4 Managing Dependencies</w:t>
@@ -1387,7 +1387,7 @@
         </w:p>
         <w:p>
           <w:pPr>
-            <w:pStyle w:val="20"/>
+            <w:pStyle w:val="TOC2"/>
             <w:tabs>
               <w:tab w:val="right" w:leader="dot" w:pos="9350"/>
             </w:tabs>
@@ -1400,7 +1400,7 @@
           <w:hyperlink w:anchor="_Toc466074411" w:history="1">
             <w:r>
               <w:rPr>
-                <w:rStyle w:val="ad"/>
+                <w:rStyle w:val="Hyperlink"/>
                 <w:noProof/>
               </w:rPr>
               <w:t>7. Appendix</w:t>
@@ -1457,7 +1457,7 @@
         </w:p>
         <w:p>
           <w:pPr>
-            <w:pStyle w:val="30"/>
+            <w:pStyle w:val="TOC3"/>
             <w:tabs>
               <w:tab w:val="right" w:leader="dot" w:pos="9350"/>
             </w:tabs>
@@ -1470,7 +1470,7 @@
           <w:hyperlink w:anchor="_Toc466074412" w:history="1">
             <w:r>
               <w:rPr>
-                <w:rStyle w:val="ad"/>
+                <w:rStyle w:val="Hyperlink"/>
                 <w:noProof/>
               </w:rPr>
               <w:t>7.1 Appendix A: User Stories</w:t>
@@ -1527,7 +1527,7 @@
         </w:p>
         <w:p>
           <w:pPr>
-            <w:pStyle w:val="30"/>
+            <w:pStyle w:val="TOC3"/>
             <w:tabs>
               <w:tab w:val="right" w:leader="dot" w:pos="9350"/>
             </w:tabs>
@@ -1540,7 +1540,7 @@
           <w:hyperlink w:anchor="_Toc466074413" w:history="1">
             <w:r>
               <w:rPr>
-                <w:rStyle w:val="ad"/>
+                <w:rStyle w:val="Hyperlink"/>
                 <w:noProof/>
               </w:rPr>
               <w:t>7.2 Appendix B: Use Cases</w:t>
@@ -1597,7 +1597,7 @@
         </w:p>
         <w:p>
           <w:pPr>
-            <w:pStyle w:val="30"/>
+            <w:pStyle w:val="TOC3"/>
             <w:tabs>
               <w:tab w:val="right" w:leader="dot" w:pos="9350"/>
             </w:tabs>
@@ -1610,7 +1610,7 @@
           <w:hyperlink w:anchor="_Toc466074414" w:history="1">
             <w:r>
               <w:rPr>
-                <w:rStyle w:val="ad"/>
+                <w:rStyle w:val="Hyperlink"/>
                 <w:noProof/>
               </w:rPr>
               <w:t>7.3 Appendix C: Non-Functional Requirements</w:t>
@@ -1667,7 +1667,7 @@
         </w:p>
         <w:p>
           <w:pPr>
-            <w:pStyle w:val="30"/>
+            <w:pStyle w:val="TOC3"/>
             <w:tabs>
               <w:tab w:val="right" w:leader="dot" w:pos="9350"/>
             </w:tabs>
@@ -1680,7 +1680,7 @@
           <w:hyperlink w:anchor="_Toc466074415" w:history="1">
             <w:r>
               <w:rPr>
-                <w:rStyle w:val="ad"/>
+                <w:rStyle w:val="Hyperlink"/>
                 <w:noProof/>
               </w:rPr>
               <w:t>7.4 Appendix D: Glossary</w:t>
@@ -1737,7 +1737,7 @@
         </w:p>
         <w:p>
           <w:pPr>
-            <w:pStyle w:val="30"/>
+            <w:pStyle w:val="TOC3"/>
             <w:tabs>
               <w:tab w:val="right" w:leader="dot" w:pos="9350"/>
             </w:tabs>
@@ -1750,7 +1750,7 @@
           <w:hyperlink w:anchor="_Toc466074416" w:history="1">
             <w:r>
               <w:rPr>
-                <w:rStyle w:val="ad"/>
+                <w:rStyle w:val="Hyperlink"/>
                 <w:noProof/>
               </w:rPr>
               <w:t>7.5 Appendix E: Product Survey</w:t>
@@ -1834,7 +1834,7 @@
     </w:p>
     <w:p>
       <w:pPr>
-        <w:pStyle w:val="2"/>
+        <w:pStyle w:val="Heading2"/>
         <w:rPr>
           <w:rFonts w:asciiTheme="minorHAnsi" w:hAnsiTheme="minorHAnsi"/>
         </w:rPr>
@@ -1891,7 +1891,7 @@
     </w:p>
     <w:p>
       <w:pPr>
-        <w:pStyle w:val="2"/>
+        <w:pStyle w:val="Heading2"/>
         <w:rPr>
           <w:rFonts w:asciiTheme="minorHAnsi" w:hAnsiTheme="minorHAnsi"/>
         </w:rPr>
@@ -1909,7 +1909,7 @@
     </w:p>
     <w:p>
       <w:pPr>
-        <w:pStyle w:val="4"/>
+        <w:pStyle w:val="Heading4"/>
         <w:rPr>
           <w:rFonts w:asciiTheme="minorHAnsi" w:hAnsiTheme="minorHAnsi"/>
           <w:sz w:val="28"/>
@@ -1942,7 +1942,7 @@
     </w:p>
     <w:p>
       <w:pPr>
-        <w:pStyle w:val="ae"/>
+        <w:pStyle w:val="ListParagraph"/>
         <w:numPr>
           <w:ilvl w:val="0"/>
           <w:numId w:val="35"/>
@@ -1982,7 +1982,7 @@
     </w:p>
     <w:p>
       <w:pPr>
-        <w:pStyle w:val="ae"/>
+        <w:pStyle w:val="ListParagraph"/>
         <w:numPr>
           <w:ilvl w:val="1"/>
           <w:numId w:val="36"/>
@@ -2000,7 +2000,7 @@
     </w:p>
     <w:p>
       <w:pPr>
-        <w:pStyle w:val="ae"/>
+        <w:pStyle w:val="ListParagraph"/>
         <w:numPr>
           <w:ilvl w:val="1"/>
           <w:numId w:val="36"/>
@@ -2030,7 +2030,7 @@
     </w:p>
     <w:p>
       <w:pPr>
-        <w:pStyle w:val="ae"/>
+        <w:pStyle w:val="ListParagraph"/>
         <w:numPr>
           <w:ilvl w:val="0"/>
           <w:numId w:val="35"/>
@@ -2061,7 +2061,7 @@
     </w:p>
     <w:p>
       <w:pPr>
-        <w:pStyle w:val="ae"/>
+        <w:pStyle w:val="ListParagraph"/>
         <w:numPr>
           <w:ilvl w:val="0"/>
           <w:numId w:val="35"/>
@@ -2098,7 +2098,7 @@
     </w:p>
     <w:p>
       <w:pPr>
-        <w:pStyle w:val="ae"/>
+        <w:pStyle w:val="ListParagraph"/>
         <w:numPr>
           <w:ilvl w:val="1"/>
           <w:numId w:val="35"/>
@@ -2115,7 +2115,7 @@
       </w:r>
       <w:r>
         <w:rPr>
-          <w:rStyle w:val="ad"/>
+          <w:rStyle w:val="Hyperlink"/>
           <w:rFonts w:asciiTheme="majorHAnsi" w:hAnsiTheme="majorHAnsi" w:cstheme="majorHAnsi"/>
         </w:rPr>
         <w:t>http://www.eclipse.org/efxclipse/install.html#for-the-ambitious</w:t>
@@ -2123,7 +2123,7 @@
     </w:p>
     <w:p>
       <w:pPr>
-        <w:pStyle w:val="ae"/>
+        <w:pStyle w:val="ListParagraph"/>
         <w:numPr>
           <w:ilvl w:val="0"/>
           <w:numId w:val="35"/>
@@ -2168,7 +2168,7 @@
     </w:p>
     <w:p>
       <w:pPr>
-        <w:pStyle w:val="4"/>
+        <w:pStyle w:val="Heading4"/>
         <w:rPr>
           <w:rFonts w:asciiTheme="minorHAnsi" w:hAnsiTheme="minorHAnsi"/>
         </w:rPr>
@@ -2471,7 +2471,7 @@
     </w:p>
     <w:p>
       <w:pPr>
-        <w:pStyle w:val="a8"/>
+        <w:pStyle w:val="BlockText"/>
         <w:numPr>
           <w:ilvl w:val="0"/>
           <w:numId w:val="18"/>
@@ -2545,7 +2545,7 @@
     </w:p>
     <w:p>
       <w:pPr>
-        <w:pStyle w:val="a8"/>
+        <w:pStyle w:val="BlockText"/>
         <w:numPr>
           <w:ilvl w:val="0"/>
           <w:numId w:val="18"/>
@@ -2593,7 +2593,7 @@
     </w:p>
     <w:p>
       <w:pPr>
-        <w:pStyle w:val="a8"/>
+        <w:pStyle w:val="BlockText"/>
         <w:numPr>
           <w:ilvl w:val="0"/>
           <w:numId w:val="18"/>
@@ -2616,7 +2616,7 @@
     </w:p>
     <w:p>
       <w:pPr>
-        <w:pStyle w:val="2"/>
+        <w:pStyle w:val="Heading2"/>
         <w:rPr>
           <w:rFonts w:asciiTheme="minorHAnsi" w:hAnsiTheme="minorHAnsi"/>
         </w:rPr>
@@ -2635,7 +2635,7 @@
     </w:p>
     <w:p>
       <w:pPr>
-        <w:pStyle w:val="3"/>
+        <w:pStyle w:val="Heading3"/>
         <w:rPr>
           <w:rFonts w:asciiTheme="minorHAnsi" w:hAnsiTheme="minorHAnsi"/>
         </w:rPr>
@@ -2653,7 +2653,7 @@
     </w:p>
     <w:p>
       <w:pPr>
-        <w:pStyle w:val="a0"/>
+        <w:pStyle w:val="BodyText"/>
         <w:jc w:val="both"/>
         <w:rPr>
           <w:rFonts w:asciiTheme="majorHAnsi" w:hAnsiTheme="majorHAnsi" w:cstheme="majorHAnsi"/>
@@ -2682,12 +2682,12 @@
     </w:p>
     <w:p>
       <w:pPr>
-        <w:pStyle w:val="a0"/>
+        <w:pStyle w:val="BodyText"/>
       </w:pPr>
       <w:r>
         <w:rPr>
           <w:noProof/>
-          <w:lang w:eastAsia="ko-KR"/>
+          <w:lang w:val="en-GB" w:eastAsia="zh-CN"/>
         </w:rPr>
         <w:drawing>
           <wp:inline distT="0" distB="0" distL="0" distR="0" wp14:anchorId="55626E00" wp14:editId="3C22D2B0">
@@ -2760,7 +2760,7 @@
     </w:p>
     <w:p>
       <w:pPr>
-        <w:pStyle w:val="a0"/>
+        <w:pStyle w:val="BodyText"/>
         <w:jc w:val="both"/>
         <w:rPr>
           <w:rFonts w:asciiTheme="majorHAnsi" w:hAnsiTheme="majorHAnsi" w:cstheme="majorHAnsi"/>
@@ -2783,7 +2783,7 @@
       <w:hyperlink r:id="rId10">
         <w:r>
           <w:rPr>
-            <w:rStyle w:val="ad"/>
+            <w:rStyle w:val="Hyperlink"/>
             <w:rFonts w:asciiTheme="majorHAnsi" w:hAnsiTheme="majorHAnsi" w:cstheme="majorHAnsi"/>
           </w:rPr>
           <w:t>MainApp</w:t>
@@ -2798,7 +2798,7 @@
     </w:p>
     <w:p>
       <w:pPr>
-        <w:pStyle w:val="a0"/>
+        <w:pStyle w:val="BodyText"/>
         <w:numPr>
           <w:ilvl w:val="0"/>
           <w:numId w:val="19"/>
@@ -2831,7 +2831,7 @@
     </w:p>
     <w:p>
       <w:pPr>
-        <w:pStyle w:val="a0"/>
+        <w:pStyle w:val="BodyText"/>
         <w:numPr>
           <w:ilvl w:val="0"/>
           <w:numId w:val="19"/>
@@ -2870,52 +2870,52 @@
     </w:p>
     <w:p>
       <w:pPr>
-        <w:pStyle w:val="a0"/>
-      </w:pPr>
-    </w:p>
-    <w:p>
-      <w:pPr>
-        <w:pStyle w:val="a0"/>
-      </w:pPr>
-    </w:p>
-    <w:p>
-      <w:pPr>
-        <w:pStyle w:val="a0"/>
-      </w:pPr>
-    </w:p>
-    <w:p>
-      <w:pPr>
-        <w:pStyle w:val="a0"/>
-      </w:pPr>
-    </w:p>
-    <w:p>
-      <w:pPr>
-        <w:pStyle w:val="a0"/>
-      </w:pPr>
-    </w:p>
-    <w:p>
-      <w:pPr>
-        <w:pStyle w:val="a0"/>
-      </w:pPr>
-    </w:p>
-    <w:p>
-      <w:pPr>
-        <w:pStyle w:val="a0"/>
-      </w:pPr>
-    </w:p>
-    <w:p>
-      <w:pPr>
-        <w:pStyle w:val="a0"/>
-      </w:pPr>
-    </w:p>
-    <w:p>
-      <w:pPr>
-        <w:pStyle w:val="a0"/>
-      </w:pPr>
-    </w:p>
-    <w:p>
-      <w:pPr>
-        <w:pStyle w:val="a0"/>
+        <w:pStyle w:val="BodyText"/>
+      </w:pPr>
+    </w:p>
+    <w:p>
+      <w:pPr>
+        <w:pStyle w:val="BodyText"/>
+      </w:pPr>
+    </w:p>
+    <w:p>
+      <w:pPr>
+        <w:pStyle w:val="BodyText"/>
+      </w:pPr>
+    </w:p>
+    <w:p>
+      <w:pPr>
+        <w:pStyle w:val="BodyText"/>
+      </w:pPr>
+    </w:p>
+    <w:p>
+      <w:pPr>
+        <w:pStyle w:val="BodyText"/>
+      </w:pPr>
+    </w:p>
+    <w:p>
+      <w:pPr>
+        <w:pStyle w:val="BodyText"/>
+      </w:pPr>
+    </w:p>
+    <w:p>
+      <w:pPr>
+        <w:pStyle w:val="BodyText"/>
+      </w:pPr>
+    </w:p>
+    <w:p>
+      <w:pPr>
+        <w:pStyle w:val="BodyText"/>
+      </w:pPr>
+    </w:p>
+    <w:p>
+      <w:pPr>
+        <w:pStyle w:val="BodyText"/>
+      </w:pPr>
+    </w:p>
+    <w:p>
+      <w:pPr>
+        <w:pStyle w:val="BodyText"/>
         <w:jc w:val="both"/>
         <w:rPr>
           <w:rFonts w:asciiTheme="majorHAnsi" w:hAnsiTheme="majorHAnsi" w:cstheme="majorHAnsi"/>
@@ -2924,7 +2924,7 @@
       <w:hyperlink w:anchor="36-common-classes">
         <w:r>
           <w:rPr>
-            <w:rStyle w:val="ad"/>
+            <w:rStyle w:val="Hyperlink"/>
             <w:rFonts w:asciiTheme="majorHAnsi" w:hAnsiTheme="majorHAnsi" w:cstheme="majorHAnsi"/>
             <w:b/>
           </w:rPr>
@@ -2940,7 +2940,7 @@
     </w:p>
     <w:p>
       <w:pPr>
-        <w:pStyle w:val="a0"/>
+        <w:pStyle w:val="BodyText"/>
         <w:numPr>
           <w:ilvl w:val="0"/>
           <w:numId w:val="20"/>
@@ -2968,7 +2968,7 @@
       <w:hyperlink r:id="rId11">
         <w:r>
           <w:rPr>
-            <w:rStyle w:val="ad"/>
+            <w:rStyle w:val="Hyperlink"/>
             <w:rFonts w:asciiTheme="majorHAnsi" w:hAnsiTheme="majorHAnsi" w:cstheme="majorHAnsi"/>
           </w:rPr>
           <w:t>Google's Event Bus library</w:t>
@@ -2996,7 +2996,7 @@
     </w:p>
     <w:p>
       <w:pPr>
-        <w:pStyle w:val="a0"/>
+        <w:pStyle w:val="BodyText"/>
         <w:numPr>
           <w:ilvl w:val="0"/>
           <w:numId w:val="20"/>
@@ -3032,7 +3032,7 @@
     </w:p>
     <w:p>
       <w:pPr>
-        <w:pStyle w:val="a0"/>
+        <w:pStyle w:val="BodyText"/>
         <w:jc w:val="both"/>
         <w:rPr>
           <w:rFonts w:asciiTheme="majorHAnsi" w:hAnsiTheme="majorHAnsi" w:cstheme="majorHAnsi"/>
@@ -3047,7 +3047,7 @@
     </w:p>
     <w:p>
       <w:pPr>
-        <w:pStyle w:val="a0"/>
+        <w:pStyle w:val="BodyText"/>
         <w:numPr>
           <w:ilvl w:val="0"/>
           <w:numId w:val="22"/>
@@ -3060,7 +3060,7 @@
       <w:hyperlink w:anchor="32-ui-component">
         <w:r>
           <w:rPr>
-            <w:rStyle w:val="ad"/>
+            <w:rStyle w:val="Hyperlink"/>
             <w:rFonts w:asciiTheme="majorHAnsi" w:hAnsiTheme="majorHAnsi" w:cstheme="majorHAnsi"/>
             <w:b/>
           </w:rPr>
@@ -3088,7 +3088,7 @@
     </w:p>
     <w:p>
       <w:pPr>
-        <w:pStyle w:val="a0"/>
+        <w:pStyle w:val="BodyText"/>
         <w:numPr>
           <w:ilvl w:val="0"/>
           <w:numId w:val="21"/>
@@ -3101,7 +3101,7 @@
       <w:hyperlink w:anchor="33-logic-component">
         <w:r>
           <w:rPr>
-            <w:rStyle w:val="ad"/>
+            <w:rStyle w:val="Hyperlink"/>
             <w:rFonts w:asciiTheme="majorHAnsi" w:hAnsiTheme="majorHAnsi" w:cstheme="majorHAnsi"/>
             <w:b/>
           </w:rPr>
@@ -3129,7 +3129,7 @@
     </w:p>
     <w:p>
       <w:pPr>
-        <w:pStyle w:val="a0"/>
+        <w:pStyle w:val="BodyText"/>
         <w:numPr>
           <w:ilvl w:val="0"/>
           <w:numId w:val="21"/>
@@ -3142,7 +3142,7 @@
       <w:hyperlink w:anchor="34-model-component">
         <w:r>
           <w:rPr>
-            <w:rStyle w:val="ad"/>
+            <w:rStyle w:val="Hyperlink"/>
             <w:rFonts w:asciiTheme="majorHAnsi" w:hAnsiTheme="majorHAnsi" w:cstheme="majorHAnsi"/>
             <w:b/>
           </w:rPr>
@@ -3158,7 +3158,7 @@
     </w:p>
     <w:p>
       <w:pPr>
-        <w:pStyle w:val="a0"/>
+        <w:pStyle w:val="BodyText"/>
         <w:numPr>
           <w:ilvl w:val="0"/>
           <w:numId w:val="21"/>
@@ -3171,7 +3171,7 @@
       <w:hyperlink w:anchor="35-storage-component">
         <w:r>
           <w:rPr>
-            <w:rStyle w:val="ad"/>
+            <w:rStyle w:val="Hyperlink"/>
             <w:rFonts w:asciiTheme="majorHAnsi" w:hAnsiTheme="majorHAnsi" w:cstheme="majorHAnsi"/>
             <w:b/>
           </w:rPr>
@@ -3211,7 +3211,7 @@
     </w:p>
     <w:p>
       <w:pPr>
-        <w:pStyle w:val="a0"/>
+        <w:pStyle w:val="BodyText"/>
         <w:jc w:val="both"/>
         <w:rPr>
           <w:rFonts w:asciiTheme="majorHAnsi" w:hAnsiTheme="majorHAnsi" w:cstheme="majorHAnsi"/>
@@ -3232,7 +3232,7 @@
     </w:p>
     <w:p>
       <w:pPr>
-        <w:pStyle w:val="a0"/>
+        <w:pStyle w:val="BodyText"/>
         <w:numPr>
           <w:ilvl w:val="0"/>
           <w:numId w:val="23"/>
@@ -3284,7 +3284,7 @@
     </w:p>
     <w:p>
       <w:pPr>
-        <w:pStyle w:val="a0"/>
+        <w:pStyle w:val="BodyText"/>
         <w:numPr>
           <w:ilvl w:val="0"/>
           <w:numId w:val="23"/>
@@ -3320,7 +3320,7 @@
     </w:p>
     <w:p>
       <w:pPr>
-        <w:pStyle w:val="a0"/>
+        <w:pStyle w:val="BodyText"/>
         <w:jc w:val="both"/>
         <w:rPr>
           <w:rFonts w:asciiTheme="majorHAnsi" w:hAnsiTheme="majorHAnsi" w:cstheme="majorHAnsi"/>
@@ -3403,13 +3403,13 @@
     </w:p>
     <w:p>
       <w:pPr>
-        <w:pStyle w:val="a0"/>
+        <w:pStyle w:val="BodyText"/>
         <w:jc w:val="center"/>
       </w:pPr>
       <w:r>
         <w:rPr>
           <w:noProof/>
-          <w:lang w:eastAsia="ko-KR"/>
+          <w:lang w:val="en-GB" w:eastAsia="zh-CN"/>
         </w:rPr>
         <w:drawing>
           <wp:inline distT="0" distB="0" distL="0" distR="0" wp14:anchorId="1EF977DE" wp14:editId="55915B30">
@@ -3463,7 +3463,7 @@
     </w:p>
     <w:p>
       <w:pPr>
-        <w:pStyle w:val="a0"/>
+        <w:pStyle w:val="BodyText"/>
         <w:jc w:val="center"/>
         <w:rPr>
           <w:rFonts w:asciiTheme="majorHAnsi" w:hAnsiTheme="majorHAnsi" w:cstheme="majorHAnsi"/>
@@ -3482,7 +3482,7 @@
     </w:p>
     <w:p>
       <w:pPr>
-        <w:pStyle w:val="a0"/>
+        <w:pStyle w:val="BodyText"/>
         <w:jc w:val="both"/>
       </w:pPr>
       <w:r>
@@ -3519,12 +3519,12 @@
     </w:p>
     <w:p>
       <w:pPr>
-        <w:pStyle w:val="a0"/>
+        <w:pStyle w:val="BodyText"/>
       </w:pPr>
       <w:r>
         <w:rPr>
           <w:noProof/>
-          <w:lang w:eastAsia="ko-KR"/>
+          <w:lang w:val="en-GB" w:eastAsia="zh-CN"/>
         </w:rPr>
         <w:drawing>
           <wp:inline distT="0" distB="0" distL="0" distR="0" wp14:anchorId="14C42A82" wp14:editId="449F763F">
@@ -3581,7 +3581,7 @@
     </w:p>
     <w:p>
       <w:pPr>
-        <w:pStyle w:val="a0"/>
+        <w:pStyle w:val="BodyText"/>
         <w:jc w:val="center"/>
         <w:rPr>
           <w:rFonts w:asciiTheme="majorHAnsi" w:hAnsiTheme="majorHAnsi" w:cstheme="majorHAnsi"/>
@@ -3600,7 +3600,7 @@
     </w:p>
     <w:p>
       <w:pPr>
-        <w:pStyle w:val="a8"/>
+        <w:pStyle w:val="BlockText"/>
         <w:jc w:val="both"/>
         <w:rPr>
           <w:rFonts w:cstheme="majorHAnsi"/>
@@ -3701,12 +3701,12 @@
     </w:p>
     <w:p>
       <w:pPr>
-        <w:pStyle w:val="a0"/>
+        <w:pStyle w:val="BodyText"/>
       </w:pPr>
       <w:r>
         <w:rPr>
           <w:noProof/>
-          <w:lang w:eastAsia="ko-KR"/>
+          <w:lang w:val="en-GB" w:eastAsia="zh-CN"/>
         </w:rPr>
         <w:drawing>
           <wp:inline distT="0" distB="0" distL="0" distR="0" wp14:anchorId="3488317E" wp14:editId="67DF8A1C">
@@ -3760,7 +3760,7 @@
     </w:p>
     <w:p>
       <w:pPr>
-        <w:pStyle w:val="a0"/>
+        <w:pStyle w:val="BodyText"/>
         <w:jc w:val="center"/>
         <w:rPr>
           <w:rFonts w:asciiTheme="majorHAnsi" w:hAnsiTheme="majorHAnsi" w:cstheme="majorHAnsi"/>
@@ -3779,7 +3779,7 @@
     </w:p>
     <w:p>
       <w:pPr>
-        <w:pStyle w:val="a8"/>
+        <w:pStyle w:val="BlockText"/>
         <w:jc w:val="both"/>
         <w:rPr>
           <w:rFonts w:cstheme="majorHAnsi"/>
@@ -3919,32 +3919,32 @@
     </w:p>
     <w:p>
       <w:pPr>
-        <w:pStyle w:val="a0"/>
-      </w:pPr>
-    </w:p>
-    <w:p>
-      <w:pPr>
-        <w:pStyle w:val="a0"/>
-      </w:pPr>
-    </w:p>
-    <w:p>
-      <w:pPr>
-        <w:pStyle w:val="a0"/>
-      </w:pPr>
-    </w:p>
-    <w:p>
-      <w:pPr>
-        <w:pStyle w:val="a0"/>
-      </w:pPr>
-    </w:p>
-    <w:p>
-      <w:pPr>
-        <w:pStyle w:val="a0"/>
-      </w:pPr>
-    </w:p>
-    <w:p>
-      <w:pPr>
-        <w:pStyle w:val="3"/>
+        <w:pStyle w:val="BodyText"/>
+      </w:pPr>
+    </w:p>
+    <w:p>
+      <w:pPr>
+        <w:pStyle w:val="BodyText"/>
+      </w:pPr>
+    </w:p>
+    <w:p>
+      <w:pPr>
+        <w:pStyle w:val="BodyText"/>
+      </w:pPr>
+    </w:p>
+    <w:p>
+      <w:pPr>
+        <w:pStyle w:val="BodyText"/>
+      </w:pPr>
+    </w:p>
+    <w:p>
+      <w:pPr>
+        <w:pStyle w:val="BodyText"/>
+      </w:pPr>
+    </w:p>
+    <w:p>
+      <w:pPr>
+        <w:pStyle w:val="Heading3"/>
         <w:rPr>
           <w:rFonts w:asciiTheme="minorHAnsi" w:hAnsiTheme="minorHAnsi"/>
         </w:rPr>
@@ -3963,7 +3963,7 @@
     </w:p>
     <w:p>
       <w:pPr>
-        <w:pStyle w:val="a0"/>
+        <w:pStyle w:val="BodyText"/>
         <w:jc w:val="both"/>
         <w:rPr>
           <w:rFonts w:asciiTheme="majorHAnsi" w:hAnsiTheme="majorHAnsi" w:cstheme="majorHAnsi"/>
@@ -4117,7 +4117,7 @@
       <w:r>
         <w:rPr>
           <w:noProof/>
-          <w:lang w:eastAsia="ko-KR"/>
+          <w:lang w:val="en-GB" w:eastAsia="zh-CN"/>
         </w:rPr>
         <w:drawing>
           <wp:inline distT="0" distB="0" distL="0" distR="0" wp14:anchorId="05C23E20" wp14:editId="7F22A709">
@@ -4171,7 +4171,7 @@
     </w:p>
     <w:p>
       <w:pPr>
-        <w:pStyle w:val="a0"/>
+        <w:pStyle w:val="BodyText"/>
         <w:jc w:val="center"/>
         <w:rPr>
           <w:rFonts w:asciiTheme="majorHAnsi" w:hAnsiTheme="majorHAnsi" w:cstheme="majorHAnsi"/>
@@ -4190,7 +4190,7 @@
     </w:p>
     <w:p>
       <w:pPr>
-        <w:pStyle w:val="a0"/>
+        <w:pStyle w:val="BodyText"/>
         <w:jc w:val="both"/>
         <w:rPr>
           <w:rFonts w:asciiTheme="majorHAnsi" w:hAnsiTheme="majorHAnsi" w:cstheme="majorHAnsi"/>
@@ -4212,7 +4212,7 @@
       <w:hyperlink r:id="rId16">
         <w:r>
           <w:rPr>
-            <w:rStyle w:val="ad"/>
+            <w:rStyle w:val="Hyperlink"/>
             <w:rFonts w:asciiTheme="majorHAnsi" w:hAnsiTheme="majorHAnsi" w:cstheme="majorHAnsi"/>
           </w:rPr>
           <w:t>Ui.java</w:t>
@@ -4221,7 +4221,7 @@
     </w:p>
     <w:p>
       <w:pPr>
-        <w:pStyle w:val="a0"/>
+        <w:pStyle w:val="BodyText"/>
         <w:jc w:val="both"/>
         <w:rPr>
           <w:rFonts w:asciiTheme="majorHAnsi" w:hAnsiTheme="majorHAnsi" w:cstheme="majorHAnsi"/>
@@ -4291,7 +4291,7 @@
       <w:hyperlink r:id="rId17">
         <w:r>
           <w:rPr>
-            <w:rStyle w:val="ad"/>
+            <w:rStyle w:val="Hyperlink"/>
             <w:rFonts w:asciiTheme="majorHAnsi" w:hAnsiTheme="majorHAnsi" w:cstheme="majorHAnsi"/>
           </w:rPr>
           <w:t>MainWindow</w:t>
@@ -4306,7 +4306,7 @@
       <w:hyperlink r:id="rId18">
         <w:r>
           <w:rPr>
-            <w:rStyle w:val="ad"/>
+            <w:rStyle w:val="Hyperlink"/>
             <w:rFonts w:asciiTheme="majorHAnsi" w:hAnsiTheme="majorHAnsi" w:cstheme="majorHAnsi"/>
           </w:rPr>
           <w:t>MainWindow.fxml</w:t>
@@ -4315,7 +4315,7 @@
     </w:p>
     <w:p>
       <w:pPr>
-        <w:pStyle w:val="a0"/>
+        <w:pStyle w:val="BodyText"/>
         <w:jc w:val="both"/>
         <w:rPr>
           <w:rFonts w:asciiTheme="majorHAnsi" w:hAnsiTheme="majorHAnsi" w:cstheme="majorHAnsi"/>
@@ -4344,7 +4344,7 @@
     </w:p>
     <w:p>
       <w:pPr>
-        <w:pStyle w:val="a0"/>
+        <w:pStyle w:val="BodyText"/>
         <w:numPr>
           <w:ilvl w:val="0"/>
           <w:numId w:val="30"/>
@@ -4377,7 +4377,7 @@
     </w:p>
     <w:p>
       <w:pPr>
-        <w:pStyle w:val="a0"/>
+        <w:pStyle w:val="BodyText"/>
         <w:numPr>
           <w:ilvl w:val="0"/>
           <w:numId w:val="30"/>
@@ -4424,7 +4424,7 @@
     </w:p>
     <w:p>
       <w:pPr>
-        <w:pStyle w:val="a0"/>
+        <w:pStyle w:val="BodyText"/>
         <w:numPr>
           <w:ilvl w:val="0"/>
           <w:numId w:val="30"/>
@@ -4443,7 +4443,7 @@
     </w:p>
     <w:p>
       <w:pPr>
-        <w:pStyle w:val="3"/>
+        <w:pStyle w:val="Heading3"/>
         <w:rPr>
           <w:rFonts w:asciiTheme="minorHAnsi" w:hAnsiTheme="minorHAnsi"/>
         </w:rPr>
@@ -4462,7 +4462,7 @@
     </w:p>
     <w:p>
       <w:pPr>
-        <w:pStyle w:val="a0"/>
+        <w:pStyle w:val="BodyText"/>
         <w:jc w:val="both"/>
         <w:rPr>
           <w:rFonts w:asciiTheme="majorHAnsi" w:hAnsiTheme="majorHAnsi" w:cstheme="majorHAnsi"/>
@@ -4483,7 +4483,7 @@
       <w:r>
         <w:rPr>
           <w:noProof/>
-          <w:lang w:eastAsia="ko-KR"/>
+          <w:lang w:val="en-GB" w:eastAsia="zh-CN"/>
         </w:rPr>
         <w:drawing>
           <wp:inline distT="0" distB="0" distL="0" distR="0" wp14:anchorId="37A2D2B9" wp14:editId="6FCE56D6">
@@ -4537,7 +4537,7 @@
     </w:p>
     <w:p>
       <w:pPr>
-        <w:pStyle w:val="a0"/>
+        <w:pStyle w:val="BodyText"/>
         <w:jc w:val="center"/>
         <w:rPr>
           <w:i/>
@@ -4554,7 +4554,7 @@
     </w:p>
     <w:p>
       <w:pPr>
-        <w:pStyle w:val="a0"/>
+        <w:pStyle w:val="BodyText"/>
         <w:jc w:val="both"/>
         <w:rPr>
           <w:rFonts w:asciiTheme="majorHAnsi" w:hAnsiTheme="majorHAnsi" w:cstheme="majorHAnsi"/>
@@ -4576,7 +4576,7 @@
       <w:hyperlink r:id="rId20">
         <w:r>
           <w:rPr>
-            <w:rStyle w:val="ad"/>
+            <w:rStyle w:val="Hyperlink"/>
             <w:rFonts w:asciiTheme="majorHAnsi" w:hAnsiTheme="majorHAnsi" w:cstheme="majorHAnsi"/>
           </w:rPr>
           <w:t>Logic.java</w:t>
@@ -4809,13 +4809,13 @@
     </w:p>
     <w:p>
       <w:pPr>
-        <w:pStyle w:val="a0"/>
+        <w:pStyle w:val="BodyText"/>
         <w:jc w:val="center"/>
       </w:pPr>
       <w:r>
         <w:rPr>
           <w:noProof/>
-          <w:lang w:eastAsia="ko-KR"/>
+          <w:lang w:val="en-GB" w:eastAsia="zh-CN"/>
         </w:rPr>
         <w:drawing>
           <wp:inline distT="0" distB="0" distL="0" distR="0" wp14:anchorId="0F53F47C" wp14:editId="072F7ADA">
@@ -4869,7 +4869,7 @@
     </w:p>
     <w:p>
       <w:pPr>
-        <w:pStyle w:val="a0"/>
+        <w:pStyle w:val="BodyText"/>
         <w:jc w:val="center"/>
         <w:rPr>
           <w:rFonts w:asciiTheme="majorHAnsi" w:hAnsiTheme="majorHAnsi" w:cstheme="majorHAnsi"/>
@@ -4904,7 +4904,7 @@
     </w:p>
     <w:p>
       <w:pPr>
-        <w:pStyle w:val="3"/>
+        <w:pStyle w:val="Heading3"/>
         <w:rPr>
           <w:rFonts w:asciiTheme="minorHAnsi" w:hAnsiTheme="minorHAnsi"/>
         </w:rPr>
@@ -4923,7 +4923,7 @@
     </w:p>
     <w:p>
       <w:pPr>
-        <w:pStyle w:val="a0"/>
+        <w:pStyle w:val="BodyText"/>
         <w:jc w:val="both"/>
         <w:rPr>
           <w:rFonts w:asciiTheme="majorHAnsi" w:hAnsiTheme="majorHAnsi" w:cstheme="majorHAnsi"/>
@@ -4956,7 +4956,7 @@
       <w:r>
         <w:rPr>
           <w:noProof/>
-          <w:lang w:eastAsia="ko-KR"/>
+          <w:lang w:val="en-GB" w:eastAsia="zh-CN"/>
         </w:rPr>
         <w:drawing>
           <wp:inline distT="0" distB="0" distL="0" distR="0" wp14:anchorId="2B2E177D" wp14:editId="017191D3">
@@ -5010,7 +5010,7 @@
     </w:p>
     <w:p>
       <w:pPr>
-        <w:pStyle w:val="a0"/>
+        <w:pStyle w:val="BodyText"/>
         <w:jc w:val="center"/>
         <w:rPr>
           <w:rFonts w:asciiTheme="majorHAnsi" w:hAnsiTheme="majorHAnsi" w:cstheme="majorHAnsi"/>
@@ -5029,7 +5029,7 @@
     </w:p>
     <w:p>
       <w:pPr>
-        <w:pStyle w:val="a0"/>
+        <w:pStyle w:val="BodyText"/>
         <w:jc w:val="both"/>
         <w:rPr>
           <w:rFonts w:asciiTheme="majorHAnsi" w:hAnsiTheme="majorHAnsi" w:cstheme="majorHAnsi"/>
@@ -5051,7 +5051,7 @@
       <w:hyperlink r:id="rId23">
         <w:r>
           <w:rPr>
-            <w:rStyle w:val="ad"/>
+            <w:rStyle w:val="Hyperlink"/>
             <w:rFonts w:asciiTheme="majorHAnsi" w:hAnsiTheme="majorHAnsi" w:cstheme="majorHAnsi"/>
           </w:rPr>
           <w:t>Model.java</w:t>
@@ -5060,7 +5060,7 @@
     </w:p>
     <w:p>
       <w:pPr>
-        <w:pStyle w:val="a0"/>
+        <w:pStyle w:val="BodyText"/>
         <w:jc w:val="both"/>
         <w:rPr>
           <w:rFonts w:asciiTheme="majorHAnsi" w:hAnsiTheme="majorHAnsi" w:cstheme="majorHAnsi"/>
@@ -5089,7 +5089,7 @@
     </w:p>
     <w:p>
       <w:pPr>
-        <w:pStyle w:val="a0"/>
+        <w:pStyle w:val="BodyText"/>
         <w:numPr>
           <w:ilvl w:val="0"/>
           <w:numId w:val="31"/>
@@ -5131,7 +5131,7 @@
     </w:p>
     <w:p>
       <w:pPr>
-        <w:pStyle w:val="a0"/>
+        <w:pStyle w:val="BodyText"/>
         <w:numPr>
           <w:ilvl w:val="0"/>
           <w:numId w:val="31"/>
@@ -5150,7 +5150,7 @@
     </w:p>
     <w:p>
       <w:pPr>
-        <w:pStyle w:val="a0"/>
+        <w:pStyle w:val="BodyText"/>
         <w:numPr>
           <w:ilvl w:val="0"/>
           <w:numId w:val="31"/>
@@ -5204,7 +5204,7 @@
     </w:p>
     <w:p>
       <w:pPr>
-        <w:pStyle w:val="a0"/>
+        <w:pStyle w:val="BodyText"/>
         <w:numPr>
           <w:ilvl w:val="0"/>
           <w:numId w:val="31"/>
@@ -5229,22 +5229,22 @@
     </w:p>
     <w:p>
       <w:pPr>
-        <w:pStyle w:val="a0"/>
-      </w:pPr>
-    </w:p>
-    <w:p>
-      <w:pPr>
-        <w:pStyle w:val="a0"/>
-      </w:pPr>
-    </w:p>
-    <w:p>
-      <w:pPr>
-        <w:pStyle w:val="a0"/>
-      </w:pPr>
-    </w:p>
-    <w:p>
-      <w:pPr>
-        <w:pStyle w:val="3"/>
+        <w:pStyle w:val="BodyText"/>
+      </w:pPr>
+    </w:p>
+    <w:p>
+      <w:pPr>
+        <w:pStyle w:val="BodyText"/>
+      </w:pPr>
+    </w:p>
+    <w:p>
+      <w:pPr>
+        <w:pStyle w:val="BodyText"/>
+      </w:pPr>
+    </w:p>
+    <w:p>
+      <w:pPr>
+        <w:pStyle w:val="Heading3"/>
         <w:rPr>
           <w:rFonts w:asciiTheme="minorHAnsi" w:hAnsiTheme="minorHAnsi"/>
         </w:rPr>
@@ -5263,7 +5263,7 @@
     </w:p>
     <w:p>
       <w:pPr>
-        <w:pStyle w:val="a0"/>
+        <w:pStyle w:val="BodyText"/>
         <w:rPr>
           <w:rFonts w:asciiTheme="majorHAnsi" w:hAnsiTheme="majorHAnsi" w:cstheme="majorHAnsi"/>
         </w:rPr>
@@ -5282,13 +5282,13 @@
       <w:r>
         <w:rPr>
           <w:noProof/>
-          <w:lang w:eastAsia="ko-KR"/>
+          <w:lang w:val="en-GB" w:eastAsia="zh-CN"/>
         </w:rPr>
         <w:drawing>
-          <wp:inline distT="0" distB="0" distL="0" distR="0" wp14:anchorId="3CA4DB40" wp14:editId="1B7BFD18">
-            <wp:extent cx="5943600" cy="1260043"/>
+          <wp:inline distT="0" distB="0" distL="0" distR="0" wp14:anchorId="4379A871" wp14:editId="056B365F">
+            <wp:extent cx="5943600" cy="1266026"/>
             <wp:effectExtent l="0" t="0" r="0" b="0"/>
-            <wp:docPr id="9" name="Picture 9" descr="https://github.com/CS2103AUG2016-W10-C3/main/raw/master/docs/images/StorageClassDiagram.png"/>
+            <wp:docPr id="10" name="Picture 10" descr="C:\Users\KDL\Documents\Workspace\SmartyDo\docs\images\StorageClassDiagram.png"/>
             <wp:cNvGraphicFramePr>
               <a:graphicFrameLocks xmlns:a="http://schemas.openxmlformats.org/drawingml/2006/main" noChangeAspect="1"/>
             </wp:cNvGraphicFramePr>
@@ -5296,7 +5296,7 @@
               <a:graphicData uri="http://schemas.openxmlformats.org/drawingml/2006/picture">
                 <pic:pic xmlns:pic="http://schemas.openxmlformats.org/drawingml/2006/picture">
                   <pic:nvPicPr>
-                    <pic:cNvPr id="0" name="Picture 17" descr="https://github.com/CS2103AUG2016-W10-C3/main/raw/master/docs/images/StorageClassDiagram.png"/>
+                    <pic:cNvPr id="0" name="Picture 2" descr="C:\Users\KDL\Documents\Workspace\SmartyDo\docs\images\StorageClassDiagram.png"/>
                     <pic:cNvPicPr>
                       <a:picLocks noChangeAspect="1" noChangeArrowheads="1"/>
                     </pic:cNvPicPr>
@@ -5317,7 +5317,7 @@
                   <pic:spPr bwMode="auto">
                     <a:xfrm>
                       <a:off x="0" y="0"/>
-                      <a:ext cx="5943600" cy="1260043"/>
+                      <a:ext cx="5943600" cy="1266026"/>
                     </a:xfrm>
                     <a:prstGeom prst="rect">
                       <a:avLst/>
@@ -5333,10 +5333,12 @@
           </wp:inline>
         </w:drawing>
       </w:r>
-    </w:p>
-    <w:p>
-      <w:pPr>
-        <w:pStyle w:val="a0"/>
+      <w:bookmarkStart w:id="20" w:name="_GoBack"/>
+      <w:bookmarkEnd w:id="20"/>
+    </w:p>
+    <w:p>
+      <w:pPr>
+        <w:pStyle w:val="BodyText"/>
         <w:jc w:val="center"/>
         <w:rPr>
           <w:rFonts w:asciiTheme="majorHAnsi" w:hAnsiTheme="majorHAnsi" w:cstheme="majorHAnsi"/>
@@ -5355,7 +5357,7 @@
     </w:p>
     <w:p>
       <w:pPr>
-        <w:pStyle w:val="a0"/>
+        <w:pStyle w:val="BodyText"/>
         <w:jc w:val="both"/>
         <w:rPr>
           <w:rFonts w:asciiTheme="majorHAnsi" w:hAnsiTheme="majorHAnsi" w:cstheme="majorHAnsi"/>
@@ -5377,7 +5379,7 @@
       <w:hyperlink r:id="rId25">
         <w:r>
           <w:rPr>
-            <w:rStyle w:val="ad"/>
+            <w:rStyle w:val="Hyperlink"/>
             <w:rFonts w:asciiTheme="majorHAnsi" w:hAnsiTheme="majorHAnsi" w:cstheme="majorHAnsi"/>
           </w:rPr>
           <w:t>Storage.java</w:t>
@@ -5386,7 +5388,7 @@
     </w:p>
     <w:p>
       <w:pPr>
-        <w:pStyle w:val="a0"/>
+        <w:pStyle w:val="BodyText"/>
         <w:jc w:val="both"/>
         <w:rPr>
           <w:rFonts w:asciiTheme="majorHAnsi" w:hAnsiTheme="majorHAnsi" w:cstheme="majorHAnsi"/>
@@ -5415,7 +5417,7 @@
     </w:p>
     <w:p>
       <w:pPr>
-        <w:pStyle w:val="a0"/>
+        <w:pStyle w:val="BodyText"/>
         <w:numPr>
           <w:ilvl w:val="0"/>
           <w:numId w:val="32"/>
@@ -5469,7 +5471,7 @@
     </w:p>
     <w:p>
       <w:pPr>
-        <w:pStyle w:val="a0"/>
+        <w:pStyle w:val="BodyText"/>
         <w:numPr>
           <w:ilvl w:val="0"/>
           <w:numId w:val="32"/>
@@ -5501,21 +5503,21 @@
     </w:p>
     <w:p>
       <w:pPr>
-        <w:pStyle w:val="3"/>
+        <w:pStyle w:val="Heading3"/>
         <w:rPr>
           <w:rFonts w:cstheme="majorHAnsi"/>
         </w:rPr>
       </w:pPr>
-      <w:bookmarkStart w:id="20" w:name="common-classes"/>
-      <w:bookmarkStart w:id="21" w:name="_Toc466074401"/>
-      <w:bookmarkEnd w:id="20"/>
+      <w:bookmarkStart w:id="21" w:name="common-classes"/>
+      <w:bookmarkStart w:id="22" w:name="_Toc466074401"/>
+      <w:bookmarkEnd w:id="21"/>
       <w:r>
         <w:rPr>
           <w:rFonts w:cstheme="majorHAnsi"/>
         </w:rPr>
         <w:t>3.6 Common classes</w:t>
       </w:r>
-      <w:bookmarkEnd w:id="21"/>
+      <w:bookmarkEnd w:id="22"/>
     </w:p>
     <w:p>
       <w:pPr>
@@ -5556,20 +5558,20 @@
           <w:szCs w:val="32"/>
         </w:rPr>
       </w:pPr>
-      <w:bookmarkStart w:id="22" w:name="implementation"/>
-      <w:bookmarkEnd w:id="22"/>
+      <w:bookmarkStart w:id="23" w:name="implementation"/>
+      <w:bookmarkEnd w:id="23"/>
       <w:r>
         <w:br w:type="page"/>
       </w:r>
     </w:p>
     <w:p>
       <w:pPr>
-        <w:pStyle w:val="2"/>
+        <w:pStyle w:val="Heading2"/>
         <w:rPr>
           <w:rFonts w:asciiTheme="minorHAnsi" w:hAnsiTheme="minorHAnsi"/>
         </w:rPr>
       </w:pPr>
-      <w:bookmarkStart w:id="23" w:name="_Toc466074402"/>
+      <w:bookmarkStart w:id="24" w:name="_Toc466074402"/>
       <w:r>
         <w:rPr>
           <w:rFonts w:asciiTheme="minorHAnsi" w:hAnsiTheme="minorHAnsi"/>
@@ -5577,25 +5579,25 @@
         <w:lastRenderedPageBreak/>
         <w:t>4. Implementation</w:t>
       </w:r>
-      <w:bookmarkEnd w:id="23"/>
-    </w:p>
-    <w:p>
-      <w:pPr>
-        <w:pStyle w:val="3"/>
+      <w:bookmarkEnd w:id="24"/>
+    </w:p>
+    <w:p>
+      <w:pPr>
+        <w:pStyle w:val="Heading3"/>
         <w:rPr>
           <w:rFonts w:asciiTheme="minorHAnsi" w:hAnsiTheme="minorHAnsi"/>
         </w:rPr>
       </w:pPr>
-      <w:bookmarkStart w:id="24" w:name="logging"/>
-      <w:bookmarkStart w:id="25" w:name="_Toc466074403"/>
-      <w:bookmarkEnd w:id="24"/>
+      <w:bookmarkStart w:id="25" w:name="logging"/>
+      <w:bookmarkStart w:id="26" w:name="_Toc466074403"/>
+      <w:bookmarkEnd w:id="25"/>
       <w:r>
         <w:rPr>
           <w:rFonts w:asciiTheme="minorHAnsi" w:hAnsiTheme="minorHAnsi"/>
         </w:rPr>
         <w:t>4.1 Logging</w:t>
       </w:r>
-      <w:bookmarkEnd w:id="25"/>
+      <w:bookmarkEnd w:id="26"/>
     </w:p>
     <w:p>
       <w:pPr>
@@ -5681,7 +5683,7 @@
       <w:hyperlink w:anchor="configuration">
         <w:r>
           <w:rPr>
-            <w:rStyle w:val="ad"/>
+            <w:rStyle w:val="Hyperlink"/>
             <w:rFonts w:asciiTheme="majorHAnsi" w:hAnsiTheme="majorHAnsi" w:cstheme="majorHAnsi"/>
           </w:rPr>
           <w:t>Configuration</w:t>
@@ -5820,7 +5822,7 @@
     </w:p>
     <w:tbl>
       <w:tblPr>
-        <w:tblStyle w:val="4-1"/>
+        <w:tblStyle w:val="GridTable4-Accent1"/>
         <w:tblW w:w="0" w:type="auto"/>
         <w:tblLook w:val="04A0" w:firstRow="1" w:lastRow="0" w:firstColumn="1" w:lastColumn="0" w:noHBand="0" w:noVBand="1"/>
       </w:tblPr>
@@ -6104,21 +6106,21 @@
     </w:tbl>
     <w:p>
       <w:pPr>
-        <w:pStyle w:val="3"/>
+        <w:pStyle w:val="Heading3"/>
         <w:rPr>
           <w:rFonts w:asciiTheme="minorHAnsi" w:hAnsiTheme="minorHAnsi"/>
         </w:rPr>
       </w:pPr>
-      <w:bookmarkStart w:id="26" w:name="configuration"/>
-      <w:bookmarkStart w:id="27" w:name="_Toc466074404"/>
-      <w:bookmarkEnd w:id="26"/>
+      <w:bookmarkStart w:id="27" w:name="configuration"/>
+      <w:bookmarkStart w:id="28" w:name="_Toc466074404"/>
+      <w:bookmarkEnd w:id="27"/>
       <w:r>
         <w:rPr>
           <w:rFonts w:asciiTheme="minorHAnsi" w:hAnsiTheme="minorHAnsi"/>
         </w:rPr>
         <w:t>4.2 Configuration</w:t>
       </w:r>
-      <w:bookmarkEnd w:id="27"/>
+      <w:bookmarkEnd w:id="28"/>
     </w:p>
     <w:p>
       <w:pPr>
@@ -6172,20 +6174,20 @@
           <w:szCs w:val="32"/>
         </w:rPr>
       </w:pPr>
-      <w:bookmarkStart w:id="28" w:name="testing"/>
-      <w:bookmarkEnd w:id="28"/>
+      <w:bookmarkStart w:id="29" w:name="testing"/>
+      <w:bookmarkEnd w:id="29"/>
       <w:r>
         <w:br w:type="page"/>
       </w:r>
     </w:p>
     <w:p>
       <w:pPr>
-        <w:pStyle w:val="2"/>
+        <w:pStyle w:val="Heading2"/>
         <w:rPr>
           <w:rFonts w:asciiTheme="minorHAnsi" w:hAnsiTheme="minorHAnsi"/>
         </w:rPr>
       </w:pPr>
-      <w:bookmarkStart w:id="29" w:name="_Toc466074405"/>
+      <w:bookmarkStart w:id="30" w:name="_Toc466074405"/>
       <w:r>
         <w:rPr>
           <w:rFonts w:asciiTheme="minorHAnsi" w:hAnsiTheme="minorHAnsi"/>
@@ -6193,7 +6195,7 @@
         <w:lastRenderedPageBreak/>
         <w:t>5. Testing</w:t>
       </w:r>
-      <w:bookmarkEnd w:id="29"/>
+      <w:bookmarkEnd w:id="30"/>
     </w:p>
     <w:p>
       <w:pPr>
@@ -6226,7 +6228,7 @@
     </w:p>
     <w:p>
       <w:pPr>
-        <w:pStyle w:val="a0"/>
+        <w:pStyle w:val="BodyText"/>
         <w:rPr>
           <w:rFonts w:asciiTheme="majorHAnsi" w:hAnsiTheme="majorHAnsi" w:cstheme="majorHAnsi"/>
         </w:rPr>
@@ -6272,7 +6274,7 @@
       <w:hyperlink r:id="rId26" w:history="1">
         <w:r>
           <w:rPr>
-            <w:rStyle w:val="ad"/>
+            <w:rStyle w:val="Hyperlink"/>
             <w:rFonts w:asciiTheme="majorHAnsi" w:hAnsiTheme="majorHAnsi" w:cstheme="majorHAnsi"/>
           </w:rPr>
           <w:t>http://stackoverflow.com/questions/2522897/eclipse-junit-ea-vm-option</w:t>
@@ -6402,7 +6404,7 @@
       <w:hyperlink r:id="rId27">
         <w:r>
           <w:rPr>
-            <w:rStyle w:val="ad"/>
+            <w:rStyle w:val="Hyperlink"/>
             <w:rFonts w:asciiTheme="majorHAnsi" w:hAnsiTheme="majorHAnsi" w:cstheme="majorHAnsi"/>
           </w:rPr>
           <w:t>UsingGradle.md</w:t>
@@ -6417,7 +6419,7 @@
     </w:p>
     <w:p>
       <w:pPr>
-        <w:pStyle w:val="a0"/>
+        <w:pStyle w:val="BodyText"/>
         <w:jc w:val="both"/>
         <w:rPr>
           <w:rFonts w:asciiTheme="majorHAnsi" w:hAnsiTheme="majorHAnsi" w:cstheme="majorHAnsi"/>
@@ -6432,7 +6434,7 @@
     </w:p>
     <w:p>
       <w:pPr>
-        <w:pStyle w:val="ae"/>
+        <w:pStyle w:val="ListParagraph"/>
         <w:numPr>
           <w:ilvl w:val="0"/>
           <w:numId w:val="27"/>
@@ -6615,7 +6617,7 @@
     </w:p>
     <w:p>
       <w:pPr>
-        <w:pStyle w:val="ae"/>
+        <w:pStyle w:val="ListParagraph"/>
         <w:numPr>
           <w:ilvl w:val="1"/>
           <w:numId w:val="27"/>
@@ -6717,7 +6719,7 @@
       <w:hyperlink r:id="rId28">
         <w:r>
           <w:rPr>
-            <w:rStyle w:val="ad"/>
+            <w:rStyle w:val="Hyperlink"/>
             <w:rFonts w:asciiTheme="majorHAnsi" w:hAnsiTheme="majorHAnsi" w:cstheme="majorHAnsi"/>
           </w:rPr>
           <w:t>TestFX</w:t>
@@ -6745,7 +6747,7 @@
       <w:hyperlink r:id="rId29" w:anchor="running-tests">
         <w:r>
           <w:rPr>
-            <w:rStyle w:val="ad"/>
+            <w:rStyle w:val="Hyperlink"/>
             <w:rFonts w:asciiTheme="majorHAnsi" w:hAnsiTheme="majorHAnsi" w:cstheme="majorHAnsi"/>
           </w:rPr>
           <w:t>UsingGradle.md</w:t>
@@ -6769,20 +6771,20 @@
           <w:szCs w:val="32"/>
         </w:rPr>
       </w:pPr>
-      <w:bookmarkStart w:id="30" w:name="dev-ops"/>
-      <w:bookmarkEnd w:id="30"/>
+      <w:bookmarkStart w:id="31" w:name="dev-ops"/>
+      <w:bookmarkEnd w:id="31"/>
       <w:r>
         <w:br w:type="page"/>
       </w:r>
     </w:p>
     <w:p>
       <w:pPr>
-        <w:pStyle w:val="2"/>
+        <w:pStyle w:val="Heading2"/>
         <w:rPr>
           <w:rFonts w:asciiTheme="minorHAnsi" w:hAnsiTheme="minorHAnsi"/>
         </w:rPr>
       </w:pPr>
-      <w:bookmarkStart w:id="31" w:name="_Toc466074406"/>
+      <w:bookmarkStart w:id="32" w:name="_Toc466074406"/>
       <w:r>
         <w:rPr>
           <w:rFonts w:asciiTheme="minorHAnsi" w:hAnsiTheme="minorHAnsi"/>
@@ -6790,25 +6792,25 @@
         <w:lastRenderedPageBreak/>
         <w:t>6. Dev Ops</w:t>
       </w:r>
-      <w:bookmarkEnd w:id="31"/>
-    </w:p>
-    <w:p>
-      <w:pPr>
-        <w:pStyle w:val="3"/>
+      <w:bookmarkEnd w:id="32"/>
+    </w:p>
+    <w:p>
+      <w:pPr>
+        <w:pStyle w:val="Heading3"/>
         <w:rPr>
           <w:rFonts w:asciiTheme="minorHAnsi" w:hAnsiTheme="minorHAnsi"/>
         </w:rPr>
       </w:pPr>
-      <w:bookmarkStart w:id="32" w:name="build-automation"/>
-      <w:bookmarkStart w:id="33" w:name="_Toc466074407"/>
-      <w:bookmarkEnd w:id="32"/>
+      <w:bookmarkStart w:id="33" w:name="build-automation"/>
+      <w:bookmarkStart w:id="34" w:name="_Toc466074407"/>
+      <w:bookmarkEnd w:id="33"/>
       <w:r>
         <w:rPr>
           <w:rFonts w:asciiTheme="minorHAnsi" w:hAnsiTheme="minorHAnsi"/>
         </w:rPr>
         <w:t>6.1 Build Automation</w:t>
       </w:r>
-      <w:bookmarkEnd w:id="33"/>
+      <w:bookmarkEnd w:id="34"/>
     </w:p>
     <w:p>
       <w:pPr>
@@ -6827,7 +6829,7 @@
       <w:hyperlink r:id="rId30">
         <w:r>
           <w:rPr>
-            <w:rStyle w:val="ad"/>
+            <w:rStyle w:val="Hyperlink"/>
             <w:rFonts w:asciiTheme="majorHAnsi" w:hAnsiTheme="majorHAnsi" w:cstheme="majorHAnsi"/>
           </w:rPr>
           <w:t>UsingGradle.md</w:t>
@@ -6842,21 +6844,21 @@
     </w:p>
     <w:p>
       <w:pPr>
-        <w:pStyle w:val="3"/>
+        <w:pStyle w:val="Heading3"/>
         <w:rPr>
           <w:rFonts w:asciiTheme="minorHAnsi" w:hAnsiTheme="minorHAnsi"/>
         </w:rPr>
       </w:pPr>
-      <w:bookmarkStart w:id="34" w:name="continuous-integration"/>
-      <w:bookmarkStart w:id="35" w:name="_Toc466074408"/>
-      <w:bookmarkEnd w:id="34"/>
+      <w:bookmarkStart w:id="35" w:name="continuous-integration"/>
+      <w:bookmarkStart w:id="36" w:name="_Toc466074408"/>
+      <w:bookmarkEnd w:id="35"/>
       <w:r>
         <w:rPr>
           <w:rFonts w:asciiTheme="minorHAnsi" w:hAnsiTheme="minorHAnsi"/>
         </w:rPr>
         <w:t>6.2 Continuous Integration</w:t>
       </w:r>
-      <w:bookmarkEnd w:id="35"/>
+      <w:bookmarkEnd w:id="36"/>
     </w:p>
     <w:p>
       <w:pPr>
@@ -6874,7 +6876,7 @@
       <w:hyperlink r:id="rId31">
         <w:r>
           <w:rPr>
-            <w:rStyle w:val="ad"/>
+            <w:rStyle w:val="Hyperlink"/>
             <w:rFonts w:asciiTheme="majorHAnsi" w:hAnsiTheme="majorHAnsi" w:cstheme="majorHAnsi"/>
           </w:rPr>
           <w:t>Travis CI</w:t>
@@ -6902,7 +6904,7 @@
       <w:hyperlink r:id="rId32">
         <w:r>
           <w:rPr>
-            <w:rStyle w:val="ad"/>
+            <w:rStyle w:val="Hyperlink"/>
             <w:rFonts w:asciiTheme="majorHAnsi" w:hAnsiTheme="majorHAnsi" w:cstheme="majorHAnsi"/>
           </w:rPr>
           <w:t>UsingTravis.md</w:t>
@@ -6917,14 +6919,14 @@
     </w:p>
     <w:p>
       <w:pPr>
-        <w:pStyle w:val="3"/>
+        <w:pStyle w:val="Heading3"/>
         <w:rPr>
           <w:rFonts w:asciiTheme="minorHAnsi" w:hAnsiTheme="minorHAnsi"/>
         </w:rPr>
       </w:pPr>
-      <w:bookmarkStart w:id="36" w:name="making-a-release"/>
-      <w:bookmarkStart w:id="37" w:name="_Toc466074409"/>
-      <w:bookmarkEnd w:id="36"/>
+      <w:bookmarkStart w:id="37" w:name="making-a-release"/>
+      <w:bookmarkStart w:id="38" w:name="_Toc466074409"/>
+      <w:bookmarkEnd w:id="37"/>
       <w:r>
         <w:rPr>
           <w:rFonts w:asciiTheme="minorHAnsi" w:hAnsiTheme="minorHAnsi"/>
@@ -6943,7 +6945,7 @@
         </w:rPr>
         <w:t xml:space="preserve"> Release</w:t>
       </w:r>
-      <w:bookmarkEnd w:id="37"/>
+      <w:bookmarkEnd w:id="38"/>
     </w:p>
     <w:p>
       <w:pPr>
@@ -6979,7 +6981,7 @@
       <w:hyperlink r:id="rId33" w:anchor="creating-the-jar-file">
         <w:r>
           <w:rPr>
-            <w:rStyle w:val="ad"/>
+            <w:rStyle w:val="Hyperlink"/>
             <w:rFonts w:asciiTheme="majorHAnsi" w:hAnsiTheme="majorHAnsi" w:cstheme="majorHAnsi"/>
           </w:rPr>
           <w:t>using Gradle</w:t>
@@ -7064,21 +7066,21 @@
       <w:hyperlink r:id="rId34">
         <w:r>
           <w:rPr>
-            <w:rStyle w:val="ad"/>
+            <w:rStyle w:val="Hyperlink"/>
             <w:rFonts w:asciiTheme="majorHAnsi" w:hAnsiTheme="majorHAnsi" w:cstheme="majorHAnsi"/>
           </w:rPr>
           <w:t>Cre</w:t>
         </w:r>
         <w:r>
           <w:rPr>
-            <w:rStyle w:val="ad"/>
+            <w:rStyle w:val="Hyperlink"/>
             <w:rFonts w:asciiTheme="majorHAnsi" w:hAnsiTheme="majorHAnsi" w:cstheme="majorHAnsi"/>
           </w:rPr>
           <w:t>a</w:t>
         </w:r>
         <w:r>
           <w:rPr>
-            <w:rStyle w:val="ad"/>
+            <w:rStyle w:val="Hyperlink"/>
             <w:rFonts w:asciiTheme="majorHAnsi" w:hAnsiTheme="majorHAnsi" w:cstheme="majorHAnsi"/>
           </w:rPr>
           <w:t>te a new release using GitHub</w:t>
@@ -7106,21 +7108,21 @@
     </w:p>
     <w:p>
       <w:pPr>
-        <w:pStyle w:val="3"/>
+        <w:pStyle w:val="Heading3"/>
         <w:rPr>
           <w:rFonts w:asciiTheme="minorHAnsi" w:hAnsiTheme="minorHAnsi"/>
         </w:rPr>
       </w:pPr>
-      <w:bookmarkStart w:id="38" w:name="managing-dependencies"/>
-      <w:bookmarkStart w:id="39" w:name="_Toc466074410"/>
-      <w:bookmarkEnd w:id="38"/>
+      <w:bookmarkStart w:id="39" w:name="managing-dependencies"/>
+      <w:bookmarkStart w:id="40" w:name="_Toc466074410"/>
+      <w:bookmarkEnd w:id="39"/>
       <w:r>
         <w:rPr>
           <w:rFonts w:asciiTheme="minorHAnsi" w:hAnsiTheme="minorHAnsi"/>
         </w:rPr>
         <w:t>6.4 Managing Dependencies</w:t>
       </w:r>
-      <w:bookmarkEnd w:id="39"/>
+      <w:bookmarkEnd w:id="40"/>
     </w:p>
     <w:p>
       <w:pPr>
@@ -7139,7 +7141,7 @@
       <w:hyperlink r:id="rId35">
         <w:r>
           <w:rPr>
-            <w:rStyle w:val="ad"/>
+            <w:rStyle w:val="Hyperlink"/>
             <w:rFonts w:asciiTheme="majorHAnsi" w:hAnsiTheme="majorHAnsi" w:cstheme="majorHAnsi"/>
           </w:rPr>
           <w:t>Jackson library</w:t>
@@ -7226,20 +7228,20 @@
           <w:szCs w:val="32"/>
         </w:rPr>
       </w:pPr>
-      <w:bookmarkStart w:id="40" w:name="appendix"/>
-      <w:bookmarkEnd w:id="40"/>
+      <w:bookmarkStart w:id="41" w:name="appendix"/>
+      <w:bookmarkEnd w:id="41"/>
       <w:r>
         <w:br w:type="page"/>
       </w:r>
     </w:p>
     <w:p>
       <w:pPr>
-        <w:pStyle w:val="2"/>
+        <w:pStyle w:val="Heading2"/>
         <w:rPr>
           <w:rFonts w:asciiTheme="minorHAnsi" w:hAnsiTheme="minorHAnsi"/>
         </w:rPr>
       </w:pPr>
-      <w:bookmarkStart w:id="41" w:name="_Toc466074411"/>
+      <w:bookmarkStart w:id="42" w:name="_Toc466074411"/>
       <w:r>
         <w:rPr>
           <w:rFonts w:asciiTheme="minorHAnsi" w:hAnsiTheme="minorHAnsi"/>
@@ -7247,18 +7249,18 @@
         <w:lastRenderedPageBreak/>
         <w:t>7. Appendix</w:t>
       </w:r>
-      <w:bookmarkEnd w:id="41"/>
-    </w:p>
-    <w:p>
-      <w:pPr>
-        <w:pStyle w:val="3"/>
+      <w:bookmarkEnd w:id="42"/>
+    </w:p>
+    <w:p>
+      <w:pPr>
+        <w:pStyle w:val="Heading3"/>
         <w:rPr>
           <w:rFonts w:asciiTheme="minorHAnsi" w:hAnsiTheme="minorHAnsi"/>
         </w:rPr>
       </w:pPr>
-      <w:bookmarkStart w:id="42" w:name="appendix-a-user-stories"/>
-      <w:bookmarkStart w:id="43" w:name="_Toc466074412"/>
-      <w:bookmarkEnd w:id="42"/>
+      <w:bookmarkStart w:id="43" w:name="appendix-a-user-stories"/>
+      <w:bookmarkStart w:id="44" w:name="_Toc466074412"/>
+      <w:bookmarkEnd w:id="43"/>
       <w:r>
         <w:rPr>
           <w:rFonts w:asciiTheme="minorHAnsi" w:hAnsiTheme="minorHAnsi"/>
@@ -7271,7 +7273,7 @@
         </w:rPr>
         <w:t>: User Stories</w:t>
       </w:r>
-      <w:bookmarkEnd w:id="43"/>
+      <w:bookmarkEnd w:id="44"/>
     </w:p>
     <w:p>
       <w:pPr>
@@ -7325,7 +7327,7 @@
     </w:p>
     <w:tbl>
       <w:tblPr>
-        <w:tblStyle w:val="4-1"/>
+        <w:tblStyle w:val="GridTable4-Accent1"/>
         <w:tblW w:w="5467" w:type="pct"/>
         <w:jc w:val="center"/>
         <w:tblLook w:val="06A0" w:firstRow="1" w:lastRow="0" w:firstColumn="1" w:lastColumn="0" w:noHBand="1" w:noVBand="1"/>
@@ -7348,7 +7350,7 @@
           </w:tcPr>
           <w:p>
             <w:pPr>
-              <w:pStyle w:val="6"/>
+              <w:pStyle w:val="Heading6"/>
               <w:outlineLvl w:val="5"/>
               <w:rPr>
                 <w:rFonts w:asciiTheme="minorHAnsi" w:hAnsiTheme="minorHAnsi"/>
@@ -7370,7 +7372,7 @@
           </w:tcPr>
           <w:p>
             <w:pPr>
-              <w:pStyle w:val="6"/>
+              <w:pStyle w:val="Heading6"/>
               <w:outlineLvl w:val="5"/>
               <w:cnfStyle w:val="100000000000" w:firstRow="1" w:lastRow="0" w:firstColumn="0" w:lastColumn="0" w:oddVBand="0" w:evenVBand="0" w:oddHBand="0" w:evenHBand="0" w:firstRowFirstColumn="0" w:firstRowLastColumn="0" w:lastRowFirstColumn="0" w:lastRowLastColumn="0"/>
               <w:rPr>
@@ -7393,7 +7395,7 @@
           </w:tcPr>
           <w:p>
             <w:pPr>
-              <w:pStyle w:val="6"/>
+              <w:pStyle w:val="Heading6"/>
               <w:outlineLvl w:val="5"/>
               <w:cnfStyle w:val="100000000000" w:firstRow="1" w:lastRow="0" w:firstColumn="0" w:lastColumn="0" w:oddVBand="0" w:evenVBand="0" w:oddHBand="0" w:evenHBand="0" w:firstRowFirstColumn="0" w:firstRowLastColumn="0" w:lastRowFirstColumn="0" w:lastRowLastColumn="0"/>
               <w:rPr>
@@ -7416,7 +7418,7 @@
           </w:tcPr>
           <w:p>
             <w:pPr>
-              <w:pStyle w:val="6"/>
+              <w:pStyle w:val="Heading6"/>
               <w:outlineLvl w:val="5"/>
               <w:cnfStyle w:val="100000000000" w:firstRow="1" w:lastRow="0" w:firstColumn="0" w:lastColumn="0" w:oddVBand="0" w:evenVBand="0" w:oddHBand="0" w:evenHBand="0" w:firstRowFirstColumn="0" w:firstRowLastColumn="0" w:lastRowFirstColumn="0" w:lastRowLastColumn="0"/>
               <w:rPr>
@@ -8426,18 +8428,18 @@
     </w:tbl>
     <w:p>
       <w:pPr>
-        <w:pStyle w:val="2"/>
+        <w:pStyle w:val="Heading2"/>
         <w:rPr>
           <w:rFonts w:asciiTheme="minorHAnsi" w:hAnsiTheme="minorHAnsi"/>
           <w:sz w:val="28"/>
         </w:rPr>
       </w:pPr>
-      <w:bookmarkStart w:id="44" w:name="appendix-b-use-cases"/>
-      <w:bookmarkEnd w:id="44"/>
-    </w:p>
-    <w:p>
-      <w:pPr>
-        <w:pStyle w:val="a0"/>
+      <w:bookmarkStart w:id="45" w:name="appendix-b-use-cases"/>
+      <w:bookmarkEnd w:id="45"/>
+    </w:p>
+    <w:p>
+      <w:pPr>
+        <w:pStyle w:val="BodyText"/>
         <w:rPr>
           <w:rFonts w:eastAsiaTheme="majorEastAsia" w:cstheme="majorBidi"/>
           <w:color w:val="4F81BD" w:themeColor="accent1"/>
@@ -8450,12 +8452,12 @@
     </w:p>
     <w:p>
       <w:pPr>
-        <w:pStyle w:val="3"/>
+        <w:pStyle w:val="Heading3"/>
         <w:rPr>
           <w:rFonts w:asciiTheme="minorHAnsi" w:hAnsiTheme="minorHAnsi"/>
         </w:rPr>
       </w:pPr>
-      <w:bookmarkStart w:id="45" w:name="_Toc466074413"/>
+      <w:bookmarkStart w:id="46" w:name="_Toc466074413"/>
       <w:r>
         <w:rPr>
           <w:rFonts w:asciiTheme="minorHAnsi" w:hAnsiTheme="minorHAnsi"/>
@@ -8469,7 +8471,7 @@
         </w:rPr>
         <w:t>: Use Cases</w:t>
       </w:r>
-      <w:bookmarkEnd w:id="45"/>
+      <w:bookmarkEnd w:id="46"/>
     </w:p>
     <w:p>
       <w:pPr>
@@ -8542,13 +8544,13 @@
     </w:p>
     <w:p>
       <w:pPr>
-        <w:pStyle w:val="4"/>
+        <w:pStyle w:val="Heading4"/>
         <w:rPr>
           <w:rFonts w:asciiTheme="minorHAnsi" w:hAnsiTheme="minorHAnsi"/>
         </w:rPr>
       </w:pPr>
-      <w:bookmarkStart w:id="46" w:name="use-case-add-task"/>
-      <w:bookmarkEnd w:id="46"/>
+      <w:bookmarkStart w:id="47" w:name="use-case-add-task"/>
+      <w:bookmarkEnd w:id="47"/>
       <w:r>
         <w:rPr>
           <w:rFonts w:asciiTheme="minorHAnsi" w:hAnsiTheme="minorHAnsi"/>
@@ -8702,13 +8704,13 @@
     </w:p>
     <w:p>
       <w:pPr>
-        <w:pStyle w:val="4"/>
+        <w:pStyle w:val="Heading4"/>
         <w:rPr>
           <w:rFonts w:asciiTheme="minorHAnsi" w:hAnsiTheme="minorHAnsi"/>
         </w:rPr>
       </w:pPr>
-      <w:bookmarkStart w:id="47" w:name="use-case-edit-task"/>
-      <w:bookmarkEnd w:id="47"/>
+      <w:bookmarkStart w:id="48" w:name="use-case-edit-task"/>
+      <w:bookmarkEnd w:id="48"/>
       <w:r>
         <w:rPr>
           <w:rFonts w:asciiTheme="minorHAnsi" w:hAnsiTheme="minorHAnsi"/>
@@ -8965,13 +8967,13 @@
     </w:p>
     <w:p>
       <w:pPr>
-        <w:pStyle w:val="4"/>
+        <w:pStyle w:val="Heading4"/>
         <w:rPr>
           <w:rFonts w:asciiTheme="minorHAnsi" w:hAnsiTheme="minorHAnsi"/>
         </w:rPr>
       </w:pPr>
-      <w:bookmarkStart w:id="48" w:name="use-case-undo-task"/>
-      <w:bookmarkEnd w:id="48"/>
+      <w:bookmarkStart w:id="49" w:name="use-case-undo-task"/>
+      <w:bookmarkEnd w:id="49"/>
       <w:r>
         <w:rPr>
           <w:rFonts w:asciiTheme="minorHAnsi" w:hAnsiTheme="minorHAnsi"/>
@@ -9119,13 +9121,13 @@
     </w:p>
     <w:p>
       <w:pPr>
-        <w:pStyle w:val="4"/>
+        <w:pStyle w:val="Heading4"/>
         <w:rPr>
           <w:rFonts w:asciiTheme="minorHAnsi" w:hAnsiTheme="minorHAnsi"/>
         </w:rPr>
       </w:pPr>
-      <w:bookmarkStart w:id="49" w:name="use-case-redo-task"/>
-      <w:bookmarkEnd w:id="49"/>
+      <w:bookmarkStart w:id="50" w:name="use-case-redo-task"/>
+      <w:bookmarkEnd w:id="50"/>
       <w:r>
         <w:rPr>
           <w:rFonts w:asciiTheme="minorHAnsi" w:hAnsiTheme="minorHAnsi"/>
@@ -9268,13 +9270,13 @@
     </w:p>
     <w:p>
       <w:pPr>
-        <w:pStyle w:val="4"/>
+        <w:pStyle w:val="Heading4"/>
         <w:rPr>
           <w:rFonts w:asciiTheme="minorHAnsi" w:hAnsiTheme="minorHAnsi"/>
         </w:rPr>
       </w:pPr>
-      <w:bookmarkStart w:id="50" w:name="use-case-view-task"/>
-      <w:bookmarkEnd w:id="50"/>
+      <w:bookmarkStart w:id="51" w:name="use-case-view-task"/>
+      <w:bookmarkEnd w:id="51"/>
       <w:r>
         <w:rPr>
           <w:rFonts w:asciiTheme="minorHAnsi" w:hAnsiTheme="minorHAnsi"/>
@@ -9379,13 +9381,13 @@
     </w:p>
     <w:p>
       <w:pPr>
-        <w:pStyle w:val="4"/>
+        <w:pStyle w:val="Heading4"/>
         <w:rPr>
           <w:rFonts w:asciiTheme="minorHAnsi" w:hAnsiTheme="minorHAnsi"/>
         </w:rPr>
       </w:pPr>
-      <w:bookmarkStart w:id="51" w:name="use-case-mark-task"/>
-      <w:bookmarkEnd w:id="51"/>
+      <w:bookmarkStart w:id="52" w:name="use-case-mark-task"/>
+      <w:bookmarkEnd w:id="52"/>
       <w:r>
         <w:rPr>
           <w:rFonts w:asciiTheme="minorHAnsi" w:hAnsiTheme="minorHAnsi"/>
@@ -9640,7 +9642,7 @@
     <w:p/>
     <w:p>
       <w:pPr>
-        <w:pStyle w:val="4"/>
+        <w:pStyle w:val="Heading4"/>
         <w:numPr>
           <w:ilvl w:val="2"/>
           <w:numId w:val="44"/>
@@ -9649,8 +9651,8 @@
           <w:rFonts w:asciiTheme="minorHAnsi" w:hAnsiTheme="minorHAnsi"/>
         </w:rPr>
       </w:pPr>
-      <w:bookmarkStart w:id="52" w:name="use-case-delete-task"/>
-      <w:bookmarkEnd w:id="52"/>
+      <w:bookmarkStart w:id="53" w:name="use-case-delete-task"/>
+      <w:bookmarkEnd w:id="53"/>
       <w:r>
         <w:rPr>
           <w:rFonts w:asciiTheme="minorHAnsi" w:hAnsiTheme="minorHAnsi"/>
@@ -9672,7 +9674,7 @@
     </w:p>
     <w:p>
       <w:pPr>
-        <w:pStyle w:val="ae"/>
+        <w:pStyle w:val="ListParagraph"/>
         <w:numPr>
           <w:ilvl w:val="1"/>
           <w:numId w:val="14"/>
@@ -9690,7 +9692,7 @@
     </w:p>
     <w:p>
       <w:pPr>
-        <w:pStyle w:val="ae"/>
+        <w:pStyle w:val="ListParagraph"/>
         <w:numPr>
           <w:ilvl w:val="1"/>
           <w:numId w:val="14"/>
@@ -9708,7 +9710,7 @@
     </w:p>
     <w:p>
       <w:pPr>
-        <w:pStyle w:val="ae"/>
+        <w:pStyle w:val="ListParagraph"/>
         <w:numPr>
           <w:ilvl w:val="1"/>
           <w:numId w:val="14"/>
@@ -9726,7 +9728,7 @@
     </w:p>
     <w:p>
       <w:pPr>
-        <w:pStyle w:val="ae"/>
+        <w:pStyle w:val="ListParagraph"/>
         <w:numPr>
           <w:ilvl w:val="1"/>
           <w:numId w:val="14"/>
@@ -9744,7 +9746,7 @@
     </w:p>
     <w:p>
       <w:pPr>
-        <w:pStyle w:val="ae"/>
+        <w:pStyle w:val="ListParagraph"/>
         <w:rPr>
           <w:rFonts w:asciiTheme="majorHAnsi" w:hAnsiTheme="majorHAnsi" w:cstheme="majorHAnsi"/>
         </w:rPr>
@@ -9900,7 +9902,7 @@
     </w:p>
     <w:p>
       <w:pPr>
-        <w:pStyle w:val="4"/>
+        <w:pStyle w:val="Heading4"/>
         <w:numPr>
           <w:ilvl w:val="2"/>
           <w:numId w:val="43"/>
@@ -10129,7 +10131,7 @@
     </w:p>
     <w:p>
       <w:pPr>
-        <w:pStyle w:val="4"/>
+        <w:pStyle w:val="Heading4"/>
         <w:rPr>
           <w:rFonts w:asciiTheme="minorHAnsi" w:hAnsiTheme="minorHAnsi"/>
         </w:rPr>
@@ -10161,7 +10163,7 @@
     </w:p>
     <w:p>
       <w:pPr>
-        <w:pStyle w:val="ae"/>
+        <w:pStyle w:val="ListParagraph"/>
         <w:numPr>
           <w:ilvl w:val="3"/>
           <w:numId w:val="14"/>
@@ -10179,7 +10181,7 @@
     </w:p>
     <w:p>
       <w:pPr>
-        <w:pStyle w:val="ae"/>
+        <w:pStyle w:val="ListParagraph"/>
         <w:numPr>
           <w:ilvl w:val="3"/>
           <w:numId w:val="14"/>
@@ -10203,7 +10205,7 @@
     </w:p>
     <w:p>
       <w:pPr>
-        <w:pStyle w:val="ae"/>
+        <w:pStyle w:val="ListParagraph"/>
         <w:rPr>
           <w:rFonts w:asciiTheme="majorHAnsi" w:hAnsiTheme="majorHAnsi" w:cstheme="majorHAnsi"/>
         </w:rPr>
@@ -10268,7 +10270,7 @@
     </w:p>
     <w:p>
       <w:pPr>
-        <w:pStyle w:val="4"/>
+        <w:pStyle w:val="Heading4"/>
         <w:rPr>
           <w:rFonts w:asciiTheme="minorHAnsi" w:hAnsiTheme="minorHAnsi"/>
         </w:rPr>
@@ -10290,12 +10292,10 @@
         </w:rPr>
         <w:t>MSS</w:t>
       </w:r>
-      <w:bookmarkStart w:id="53" w:name="_GoBack"/>
-      <w:bookmarkEnd w:id="53"/>
-    </w:p>
-    <w:p>
-      <w:pPr>
-        <w:pStyle w:val="ae"/>
+    </w:p>
+    <w:p>
+      <w:pPr>
+        <w:pStyle w:val="ListParagraph"/>
         <w:numPr>
           <w:ilvl w:val="4"/>
           <w:numId w:val="14"/>
@@ -10319,7 +10319,7 @@
     </w:p>
     <w:p>
       <w:pPr>
-        <w:pStyle w:val="ae"/>
+        <w:pStyle w:val="ListParagraph"/>
         <w:numPr>
           <w:ilvl w:val="4"/>
           <w:numId w:val="14"/>
@@ -10343,7 +10343,7 @@
     </w:p>
     <w:p>
       <w:pPr>
-        <w:pStyle w:val="ae"/>
+        <w:pStyle w:val="ListParagraph"/>
         <w:rPr>
           <w:rFonts w:asciiTheme="majorHAnsi" w:hAnsiTheme="majorHAnsi" w:cstheme="majorHAnsi"/>
         </w:rPr>
@@ -10415,7 +10415,7 @@
     </w:p>
     <w:p>
       <w:pPr>
-        <w:pStyle w:val="3"/>
+        <w:pStyle w:val="Heading3"/>
         <w:rPr>
           <w:rFonts w:asciiTheme="minorHAnsi" w:hAnsiTheme="minorHAnsi"/>
         </w:rPr>
@@ -10484,7 +10484,7 @@
       <w:hyperlink w:anchor="mainstream-os">
         <w:r>
           <w:rPr>
-            <w:rStyle w:val="ad"/>
+            <w:rStyle w:val="Hyperlink"/>
             <w:rFonts w:asciiTheme="majorHAnsi" w:hAnsiTheme="majorHAnsi" w:cstheme="majorHAnsi"/>
           </w:rPr>
           <w:t>mainstream OS</w:t>
@@ -10566,7 +10566,7 @@
     </w:p>
     <w:p>
       <w:pPr>
-        <w:pStyle w:val="3"/>
+        <w:pStyle w:val="Heading3"/>
         <w:rPr>
           <w:rFonts w:asciiTheme="minorHAnsi" w:hAnsiTheme="minorHAnsi"/>
         </w:rPr>
@@ -10590,7 +10590,7 @@
     </w:p>
     <w:p>
       <w:pPr>
-        <w:pStyle w:val="5"/>
+        <w:pStyle w:val="Heading5"/>
         <w:rPr>
           <w:rFonts w:cstheme="majorHAnsi"/>
         </w:rPr>
@@ -10606,7 +10606,7 @@
     </w:p>
     <w:p>
       <w:pPr>
-        <w:pStyle w:val="a8"/>
+        <w:pStyle w:val="BlockText"/>
         <w:rPr>
           <w:rFonts w:asciiTheme="minorHAnsi" w:hAnsiTheme="minorHAnsi"/>
           <w:sz w:val="24"/>
@@ -10629,7 +10629,7 @@
     </w:p>
     <w:p>
       <w:pPr>
-        <w:pStyle w:val="3"/>
+        <w:pStyle w:val="Heading3"/>
         <w:rPr>
           <w:rFonts w:asciiTheme="minorHAnsi" w:hAnsiTheme="minorHAnsi"/>
         </w:rPr>
@@ -10654,7 +10654,7 @@
     </w:p>
     <w:tbl>
       <w:tblPr>
-        <w:tblStyle w:val="4-1"/>
+        <w:tblStyle w:val="GridTable4-Accent1"/>
         <w:tblW w:w="5313" w:type="pct"/>
         <w:jc w:val="center"/>
         <w:tblLook w:val="06A0" w:firstRow="1" w:lastRow="0" w:firstColumn="1" w:lastColumn="0" w:noHBand="1" w:noVBand="1"/>
@@ -11448,7 +11448,7 @@
 </file>
 
 <file path=word/endnotes.xml><?xml version="1.0" encoding="utf-8"?>
-<w:endnotes xmlns:wpc="http://schemas.microsoft.com/office/word/2010/wordprocessingCanvas" xmlns:mo="http://schemas.microsoft.com/office/mac/office/2008/main" xmlns:mc="http://schemas.openxmlformats.org/markup-compatibility/2006" xmlns:mv="urn:schemas-microsoft-com:mac:vml" xmlns:o="urn:schemas-microsoft-com:office:office" xmlns:r="http://schemas.openxmlformats.org/officeDocument/2006/relationships" xmlns:m="http://schemas.openxmlformats.org/officeDocument/2006/math" xmlns:v="urn:schemas-microsoft-com:vml" xmlns:wp14="http://schemas.microsoft.com/office/word/2010/wordprocessingDrawing" xmlns:wp="http://schemas.openxmlformats.org/drawingml/2006/wordprocessingDrawing" xmlns:w10="urn:schemas-microsoft-com:office:word" xmlns:w="http://schemas.openxmlformats.org/wordprocessingml/2006/main" xmlns:w14="http://schemas.microsoft.com/office/word/2010/wordml" xmlns:w15="http://schemas.microsoft.com/office/word/2012/wordml" xmlns:wpg="http://schemas.microsoft.com/office/word/2010/wordprocessingGroup" xmlns:wpi="http://schemas.microsoft.com/office/word/2010/wordprocessingInk" xmlns:wne="http://schemas.microsoft.com/office/word/2006/wordml" xmlns:wps="http://schemas.microsoft.com/office/word/2010/wordprocessingShape" mc:Ignorable="w14 w15 wp14">
+<w:endnotes xmlns:wpc="http://schemas.microsoft.com/office/word/2010/wordprocessingCanvas" xmlns:mc="http://schemas.openxmlformats.org/markup-compatibility/2006" xmlns:o="urn:schemas-microsoft-com:office:office" xmlns:r="http://schemas.openxmlformats.org/officeDocument/2006/relationships" xmlns:m="http://schemas.openxmlformats.org/officeDocument/2006/math" xmlns:v="urn:schemas-microsoft-com:vml" xmlns:wp14="http://schemas.microsoft.com/office/word/2010/wordprocessingDrawing" xmlns:wp="http://schemas.openxmlformats.org/drawingml/2006/wordprocessingDrawing" xmlns:w10="urn:schemas-microsoft-com:office:word" xmlns:w="http://schemas.openxmlformats.org/wordprocessingml/2006/main" xmlns:w14="http://schemas.microsoft.com/office/word/2010/wordml" xmlns:w15="http://schemas.microsoft.com/office/word/2012/wordml" xmlns:wpg="http://schemas.microsoft.com/office/word/2010/wordprocessingGroup" xmlns:wpi="http://schemas.microsoft.com/office/word/2010/wordprocessingInk" xmlns:wne="http://schemas.microsoft.com/office/word/2006/wordml" xmlns:wps="http://schemas.microsoft.com/office/word/2010/wordprocessingShape" mc:Ignorable="w14 w15 wp14">
   <w:endnote w:type="separator" w:id="-1">
     <w:p>
       <w:pPr>
@@ -11473,7 +11473,7 @@
 </file>
 
 <file path=word/footer1.xml><?xml version="1.0" encoding="utf-8"?>
-<w:ftr xmlns:wpc="http://schemas.microsoft.com/office/word/2010/wordprocessingCanvas" xmlns:mo="http://schemas.microsoft.com/office/mac/office/2008/main" xmlns:mc="http://schemas.openxmlformats.org/markup-compatibility/2006" xmlns:mv="urn:schemas-microsoft-com:mac:vml" xmlns:o="urn:schemas-microsoft-com:office:office" xmlns:r="http://schemas.openxmlformats.org/officeDocument/2006/relationships" xmlns:m="http://schemas.openxmlformats.org/officeDocument/2006/math" xmlns:v="urn:schemas-microsoft-com:vml" xmlns:wp14="http://schemas.microsoft.com/office/word/2010/wordprocessingDrawing" xmlns:wp="http://schemas.openxmlformats.org/drawingml/2006/wordprocessingDrawing" xmlns:w10="urn:schemas-microsoft-com:office:word" xmlns:w="http://schemas.openxmlformats.org/wordprocessingml/2006/main" xmlns:w14="http://schemas.microsoft.com/office/word/2010/wordml" xmlns:w15="http://schemas.microsoft.com/office/word/2012/wordml" xmlns:wpg="http://schemas.microsoft.com/office/word/2010/wordprocessingGroup" xmlns:wpi="http://schemas.microsoft.com/office/word/2010/wordprocessingInk" xmlns:wne="http://schemas.microsoft.com/office/word/2006/wordml" xmlns:wps="http://schemas.microsoft.com/office/word/2010/wordprocessingShape" mc:Ignorable="w14 w15 wp14">
+<w:ftr xmlns:wpc="http://schemas.microsoft.com/office/word/2010/wordprocessingCanvas" xmlns:mc="http://schemas.openxmlformats.org/markup-compatibility/2006" xmlns:o="urn:schemas-microsoft-com:office:office" xmlns:r="http://schemas.openxmlformats.org/officeDocument/2006/relationships" xmlns:m="http://schemas.openxmlformats.org/officeDocument/2006/math" xmlns:v="urn:schemas-microsoft-com:vml" xmlns:wp14="http://schemas.microsoft.com/office/word/2010/wordprocessingDrawing" xmlns:wp="http://schemas.openxmlformats.org/drawingml/2006/wordprocessingDrawing" xmlns:w10="urn:schemas-microsoft-com:office:word" xmlns:w="http://schemas.openxmlformats.org/wordprocessingml/2006/main" xmlns:w14="http://schemas.microsoft.com/office/word/2010/wordml" xmlns:w15="http://schemas.microsoft.com/office/word/2012/wordml" xmlns:wpg="http://schemas.microsoft.com/office/word/2010/wordprocessingGroup" xmlns:wpi="http://schemas.microsoft.com/office/word/2010/wordprocessingInk" xmlns:wne="http://schemas.microsoft.com/office/word/2006/wordml" xmlns:wps="http://schemas.microsoft.com/office/word/2010/wordprocessingShape" mc:Ignorable="w14 w15 wp14">
   <w:sdt>
     <w:sdtPr>
       <w:id w:val="-1706245632"/>
@@ -11490,7 +11490,7 @@
     <w:sdtContent>
       <w:p>
         <w:pPr>
-          <w:pStyle w:val="af1"/>
+          <w:pStyle w:val="Footer"/>
           <w:jc w:val="right"/>
         </w:pPr>
         <w:r>
@@ -11506,7 +11506,7 @@
           <w:rPr>
             <w:noProof/>
           </w:rPr>
-          <w:t>18</w:t>
+          <w:t>9</w:t>
         </w:r>
         <w:r>
           <w:rPr>
@@ -11519,14 +11519,14 @@
   </w:sdt>
   <w:p>
     <w:pPr>
-      <w:pStyle w:val="af1"/>
+      <w:pStyle w:val="Footer"/>
     </w:pPr>
   </w:p>
 </w:ftr>
 </file>
 
 <file path=word/footnotes.xml><?xml version="1.0" encoding="utf-8"?>
-<w:footnotes xmlns:wpc="http://schemas.microsoft.com/office/word/2010/wordprocessingCanvas" xmlns:mo="http://schemas.microsoft.com/office/mac/office/2008/main" xmlns:mc="http://schemas.openxmlformats.org/markup-compatibility/2006" xmlns:mv="urn:schemas-microsoft-com:mac:vml" xmlns:o="urn:schemas-microsoft-com:office:office" xmlns:r="http://schemas.openxmlformats.org/officeDocument/2006/relationships" xmlns:m="http://schemas.openxmlformats.org/officeDocument/2006/math" xmlns:v="urn:schemas-microsoft-com:vml" xmlns:wp14="http://schemas.microsoft.com/office/word/2010/wordprocessingDrawing" xmlns:wp="http://schemas.openxmlformats.org/drawingml/2006/wordprocessingDrawing" xmlns:w10="urn:schemas-microsoft-com:office:word" xmlns:w="http://schemas.openxmlformats.org/wordprocessingml/2006/main" xmlns:w14="http://schemas.microsoft.com/office/word/2010/wordml" xmlns:w15="http://schemas.microsoft.com/office/word/2012/wordml" xmlns:wpg="http://schemas.microsoft.com/office/word/2010/wordprocessingGroup" xmlns:wpi="http://schemas.microsoft.com/office/word/2010/wordprocessingInk" xmlns:wne="http://schemas.microsoft.com/office/word/2006/wordml" xmlns:wps="http://schemas.microsoft.com/office/word/2010/wordprocessingShape" mc:Ignorable="w14 w15 wp14">
+<w:footnotes xmlns:wpc="http://schemas.microsoft.com/office/word/2010/wordprocessingCanvas" xmlns:mc="http://schemas.openxmlformats.org/markup-compatibility/2006" xmlns:o="urn:schemas-microsoft-com:office:office" xmlns:r="http://schemas.openxmlformats.org/officeDocument/2006/relationships" xmlns:m="http://schemas.openxmlformats.org/officeDocument/2006/math" xmlns:v="urn:schemas-microsoft-com:vml" xmlns:wp14="http://schemas.microsoft.com/office/word/2010/wordprocessingDrawing" xmlns:wp="http://schemas.openxmlformats.org/drawingml/2006/wordprocessingDrawing" xmlns:w10="urn:schemas-microsoft-com:office:word" xmlns:w="http://schemas.openxmlformats.org/wordprocessingml/2006/main" xmlns:w14="http://schemas.microsoft.com/office/word/2010/wordml" xmlns:w15="http://schemas.microsoft.com/office/word/2012/wordml" xmlns:wpg="http://schemas.microsoft.com/office/word/2010/wordprocessingGroup" xmlns:wpi="http://schemas.microsoft.com/office/word/2010/wordprocessingInk" xmlns:wne="http://schemas.microsoft.com/office/word/2006/wordml" xmlns:wps="http://schemas.microsoft.com/office/word/2010/wordprocessingShape" mc:Ignorable="w14 w15 wp14">
   <w:footnote w:type="separator" w:id="-1">
     <w:p>
       <w:r>
@@ -11545,7 +11545,7 @@
 </file>
 
 <file path=word/numbering.xml><?xml version="1.0" encoding="utf-8"?>
-<w:numbering xmlns:wpc="http://schemas.microsoft.com/office/word/2010/wordprocessingCanvas" xmlns:mo="http://schemas.microsoft.com/office/mac/office/2008/main" xmlns:mc="http://schemas.openxmlformats.org/markup-compatibility/2006" xmlns:mv="urn:schemas-microsoft-com:mac:vml" xmlns:o="urn:schemas-microsoft-com:office:office" xmlns:r="http://schemas.openxmlformats.org/officeDocument/2006/relationships" xmlns:m="http://schemas.openxmlformats.org/officeDocument/2006/math" xmlns:v="urn:schemas-microsoft-com:vml" xmlns:wp14="http://schemas.microsoft.com/office/word/2010/wordprocessingDrawing" xmlns:wp="http://schemas.openxmlformats.org/drawingml/2006/wordprocessingDrawing" xmlns:w10="urn:schemas-microsoft-com:office:word" xmlns:w="http://schemas.openxmlformats.org/wordprocessingml/2006/main" xmlns:w14="http://schemas.microsoft.com/office/word/2010/wordml" xmlns:w15="http://schemas.microsoft.com/office/word/2012/wordml" xmlns:wpg="http://schemas.microsoft.com/office/word/2010/wordprocessingGroup" xmlns:wpi="http://schemas.microsoft.com/office/word/2010/wordprocessingInk" xmlns:wne="http://schemas.microsoft.com/office/word/2006/wordml" xmlns:wps="http://schemas.microsoft.com/office/word/2010/wordprocessingShape" mc:Ignorable="w14 w15 wp14">
+<w:numbering xmlns:wpc="http://schemas.microsoft.com/office/word/2010/wordprocessingCanvas" xmlns:mc="http://schemas.openxmlformats.org/markup-compatibility/2006" xmlns:o="urn:schemas-microsoft-com:office:office" xmlns:r="http://schemas.openxmlformats.org/officeDocument/2006/relationships" xmlns:m="http://schemas.openxmlformats.org/officeDocument/2006/math" xmlns:v="urn:schemas-microsoft-com:vml" xmlns:wp14="http://schemas.microsoft.com/office/word/2010/wordprocessingDrawing" xmlns:wp="http://schemas.openxmlformats.org/drawingml/2006/wordprocessingDrawing" xmlns:w10="urn:schemas-microsoft-com:office:word" xmlns:w="http://schemas.openxmlformats.org/wordprocessingml/2006/main" xmlns:w14="http://schemas.microsoft.com/office/word/2010/wordml" xmlns:w15="http://schemas.microsoft.com/office/word/2012/wordml" xmlns:wpg="http://schemas.microsoft.com/office/word/2010/wordprocessingGroup" xmlns:wpi="http://schemas.microsoft.com/office/word/2010/wordprocessingInk" xmlns:wne="http://schemas.microsoft.com/office/word/2006/wordml" xmlns:wps="http://schemas.microsoft.com/office/word/2010/wordprocessingShape" mc:Ignorable="w14 w15 wp14">
   <w:numPicBullet w:numPicBulletId="0">
     <w:pict>
       <v:shapetype id="_x0000_t75" coordsize="21600,21600" o:spt="75" o:preferrelative="t" path="m@4@5l@4@11@9@11@9@5xe" filled="f" stroked="f">
@@ -11567,12 +11567,12 @@
         <v:path o:extrusionok="f" gradientshapeok="t" o:connecttype="rect"/>
         <o:lock v:ext="edit" aspectratio="t"/>
       </v:shapetype>
-      <v:shape id="_x0000_i1037" type="#_x0000_t75" style="width:249pt;height:249pt;visibility:visible;mso-wrap-style:square" o:bullet="t">
+      <v:shape id="_x0000_i1031" type="#_x0000_t75" style="width:249pt;height:249pt;visibility:visible;mso-wrap-style:square" o:bullet="t">
         <v:imagedata r:id="rId1" o:title=""/>
       </v:shape>
     </w:pict>
   </w:numPicBullet>
-  <w:abstractNum w:abstractNumId="0">
+  <w:abstractNum w:abstractNumId="0" w15:restartNumberingAfterBreak="0">
     <w:nsid w:val="004D285C"/>
     <w:multiLevelType w:val="hybridMultilevel"/>
     <w:tmpl w:val="14904006"/>
@@ -11658,7 +11658,7 @@
       </w:pPr>
     </w:lvl>
   </w:abstractNum>
-  <w:abstractNum w:abstractNumId="1">
+  <w:abstractNum w:abstractNumId="1" w15:restartNumberingAfterBreak="0">
     <w:nsid w:val="015B378B"/>
     <w:multiLevelType w:val="hybridMultilevel"/>
     <w:tmpl w:val="5B8EE16C"/>
@@ -11747,7 +11747,7 @@
       </w:pPr>
     </w:lvl>
   </w:abstractNum>
-  <w:abstractNum w:abstractNumId="2">
+  <w:abstractNum w:abstractNumId="2" w15:restartNumberingAfterBreak="0">
     <w:nsid w:val="037607AF"/>
     <w:multiLevelType w:val="multilevel"/>
     <w:tmpl w:val="19809DF2"/>
@@ -11849,7 +11849,7 @@
       <w:lvlJc w:val="left"/>
     </w:lvl>
   </w:abstractNum>
-  <w:abstractNum w:abstractNumId="3">
+  <w:abstractNum w:abstractNumId="3" w15:restartNumberingAfterBreak="0">
     <w:nsid w:val="0C221F72"/>
     <w:multiLevelType w:val="hybridMultilevel"/>
     <w:tmpl w:val="1B12E9AA"/>
@@ -11962,7 +11962,7 @@
       </w:rPr>
     </w:lvl>
   </w:abstractNum>
-  <w:abstractNum w:abstractNumId="4">
+  <w:abstractNum w:abstractNumId="4" w15:restartNumberingAfterBreak="0">
     <w:nsid w:val="0D61684E"/>
     <w:multiLevelType w:val="hybridMultilevel"/>
     <w:tmpl w:val="8F2E7D9C"/>
@@ -12103,7 +12103,7 @@
       </w:rPr>
     </w:lvl>
   </w:abstractNum>
-  <w:abstractNum w:abstractNumId="5">
+  <w:abstractNum w:abstractNumId="5" w15:restartNumberingAfterBreak="0">
     <w:nsid w:val="12021517"/>
     <w:multiLevelType w:val="multilevel"/>
     <w:tmpl w:val="8CC87702"/>
@@ -12216,7 +12216,7 @@
       </w:rPr>
     </w:lvl>
   </w:abstractNum>
-  <w:abstractNum w:abstractNumId="6">
+  <w:abstractNum w:abstractNumId="6" w15:restartNumberingAfterBreak="0">
     <w:nsid w:val="17183599"/>
     <w:multiLevelType w:val="hybridMultilevel"/>
     <w:tmpl w:val="B3EAA340"/>
@@ -12302,7 +12302,7 @@
       </w:pPr>
     </w:lvl>
   </w:abstractNum>
-  <w:abstractNum w:abstractNumId="7">
+  <w:abstractNum w:abstractNumId="7" w15:restartNumberingAfterBreak="0">
     <w:nsid w:val="199C3A83"/>
     <w:multiLevelType w:val="hybridMultilevel"/>
     <w:tmpl w:val="C71ABC86"/>
@@ -12391,7 +12391,7 @@
       </w:pPr>
     </w:lvl>
   </w:abstractNum>
-  <w:abstractNum w:abstractNumId="8">
+  <w:abstractNum w:abstractNumId="8" w15:restartNumberingAfterBreak="0">
     <w:nsid w:val="19C42EBD"/>
     <w:multiLevelType w:val="hybridMultilevel"/>
     <w:tmpl w:val="40E27076"/>
@@ -12504,7 +12504,7 @@
       </w:rPr>
     </w:lvl>
   </w:abstractNum>
-  <w:abstractNum w:abstractNumId="9">
+  <w:abstractNum w:abstractNumId="9" w15:restartNumberingAfterBreak="0">
     <w:nsid w:val="21F61934"/>
     <w:multiLevelType w:val="hybridMultilevel"/>
     <w:tmpl w:val="4E5C805E"/>
@@ -12617,7 +12617,7 @@
       </w:rPr>
     </w:lvl>
   </w:abstractNum>
-  <w:abstractNum w:abstractNumId="10">
+  <w:abstractNum w:abstractNumId="10" w15:restartNumberingAfterBreak="0">
     <w:nsid w:val="345C5EE4"/>
     <w:multiLevelType w:val="multilevel"/>
     <w:tmpl w:val="19809DF2"/>
@@ -12719,7 +12719,7 @@
       <w:lvlJc w:val="left"/>
     </w:lvl>
   </w:abstractNum>
-  <w:abstractNum w:abstractNumId="11">
+  <w:abstractNum w:abstractNumId="11" w15:restartNumberingAfterBreak="0">
     <w:nsid w:val="38F955FB"/>
     <w:multiLevelType w:val="multilevel"/>
     <w:tmpl w:val="19809DF2"/>
@@ -12821,7 +12821,7 @@
       <w:lvlJc w:val="left"/>
     </w:lvl>
   </w:abstractNum>
-  <w:abstractNum w:abstractNumId="12">
+  <w:abstractNum w:abstractNumId="12" w15:restartNumberingAfterBreak="0">
     <w:nsid w:val="41540502"/>
     <w:multiLevelType w:val="hybridMultilevel"/>
     <w:tmpl w:val="B72ECD6A"/>
@@ -12934,7 +12934,7 @@
       </w:rPr>
     </w:lvl>
   </w:abstractNum>
-  <w:abstractNum w:abstractNumId="13">
+  <w:abstractNum w:abstractNumId="13" w15:restartNumberingAfterBreak="0">
     <w:nsid w:val="46E17331"/>
     <w:multiLevelType w:val="hybridMultilevel"/>
     <w:tmpl w:val="D37AB0B6"/>
@@ -13047,7 +13047,7 @@
       </w:rPr>
     </w:lvl>
   </w:abstractNum>
-  <w:abstractNum w:abstractNumId="14">
+  <w:abstractNum w:abstractNumId="14" w15:restartNumberingAfterBreak="0">
     <w:nsid w:val="4C5A4D6C"/>
     <w:multiLevelType w:val="hybridMultilevel"/>
     <w:tmpl w:val="CE02CC28"/>
@@ -13160,7 +13160,7 @@
       </w:rPr>
     </w:lvl>
   </w:abstractNum>
-  <w:abstractNum w:abstractNumId="15">
+  <w:abstractNum w:abstractNumId="15" w15:restartNumberingAfterBreak="0">
     <w:nsid w:val="4CAC166B"/>
     <w:multiLevelType w:val="hybridMultilevel"/>
     <w:tmpl w:val="8402ACDA"/>
@@ -13273,7 +13273,7 @@
       </w:rPr>
     </w:lvl>
   </w:abstractNum>
-  <w:abstractNum w:abstractNumId="16">
+  <w:abstractNum w:abstractNumId="16" w15:restartNumberingAfterBreak="0">
     <w:nsid w:val="54AF7AAA"/>
     <w:multiLevelType w:val="hybridMultilevel"/>
     <w:tmpl w:val="349813FE"/>
@@ -13386,7 +13386,7 @@
       </w:rPr>
     </w:lvl>
   </w:abstractNum>
-  <w:abstractNum w:abstractNumId="17">
+  <w:abstractNum w:abstractNumId="17" w15:restartNumberingAfterBreak="0">
     <w:nsid w:val="56D86E0D"/>
     <w:multiLevelType w:val="hybridMultilevel"/>
     <w:tmpl w:val="0ED20532"/>
@@ -13499,7 +13499,7 @@
       </w:rPr>
     </w:lvl>
   </w:abstractNum>
-  <w:abstractNum w:abstractNumId="18">
+  <w:abstractNum w:abstractNumId="18" w15:restartNumberingAfterBreak="0">
     <w:nsid w:val="588E7E92"/>
     <w:multiLevelType w:val="multilevel"/>
     <w:tmpl w:val="19809DF2"/>
@@ -13601,7 +13601,7 @@
       <w:lvlJc w:val="left"/>
     </w:lvl>
   </w:abstractNum>
-  <w:abstractNum w:abstractNumId="19">
+  <w:abstractNum w:abstractNumId="19" w15:restartNumberingAfterBreak="0">
     <w:nsid w:val="5B99E980"/>
     <w:multiLevelType w:val="multilevel"/>
     <w:tmpl w:val="A69C1C5E"/>
@@ -13700,7 +13700,7 @@
       <w:lvlJc w:val="left"/>
     </w:lvl>
   </w:abstractNum>
-  <w:abstractNum w:abstractNumId="20">
+  <w:abstractNum w:abstractNumId="20" w15:restartNumberingAfterBreak="0">
     <w:nsid w:val="5D834339"/>
     <w:multiLevelType w:val="hybridMultilevel"/>
     <w:tmpl w:val="53B49B44"/>
@@ -13792,7 +13792,7 @@
       </w:pPr>
     </w:lvl>
   </w:abstractNum>
-  <w:abstractNum w:abstractNumId="21">
+  <w:abstractNum w:abstractNumId="21" w15:restartNumberingAfterBreak="0">
     <w:nsid w:val="5DFF452F"/>
     <w:multiLevelType w:val="hybridMultilevel"/>
     <w:tmpl w:val="53B49B44"/>
@@ -13884,7 +13884,7 @@
       </w:pPr>
     </w:lvl>
   </w:abstractNum>
-  <w:abstractNum w:abstractNumId="22">
+  <w:abstractNum w:abstractNumId="22" w15:restartNumberingAfterBreak="0">
     <w:nsid w:val="633C5018"/>
     <w:multiLevelType w:val="hybridMultilevel"/>
     <w:tmpl w:val="9B86DB1A"/>
@@ -13973,7 +13973,7 @@
       </w:pPr>
     </w:lvl>
   </w:abstractNum>
-  <w:abstractNum w:abstractNumId="23">
+  <w:abstractNum w:abstractNumId="23" w15:restartNumberingAfterBreak="0">
     <w:nsid w:val="66F46EB5"/>
     <w:multiLevelType w:val="multilevel"/>
     <w:tmpl w:val="19809DF2"/>
@@ -14075,7 +14075,7 @@
       <w:lvlJc w:val="left"/>
     </w:lvl>
   </w:abstractNum>
-  <w:abstractNum w:abstractNumId="24">
+  <w:abstractNum w:abstractNumId="24" w15:restartNumberingAfterBreak="0">
     <w:nsid w:val="6747507C"/>
     <w:multiLevelType w:val="hybridMultilevel"/>
     <w:tmpl w:val="B33C77CE"/>
@@ -14161,7 +14161,7 @@
       </w:pPr>
     </w:lvl>
   </w:abstractNum>
-  <w:abstractNum w:abstractNumId="25">
+  <w:abstractNum w:abstractNumId="25" w15:restartNumberingAfterBreak="0">
     <w:nsid w:val="70A07F4B"/>
     <w:multiLevelType w:val="multilevel"/>
     <w:tmpl w:val="54129EA8"/>
@@ -14274,7 +14274,7 @@
       </w:rPr>
     </w:lvl>
   </w:abstractNum>
-  <w:abstractNum w:abstractNumId="26">
+  <w:abstractNum w:abstractNumId="26" w15:restartNumberingAfterBreak="0">
     <w:nsid w:val="72C00ADE"/>
     <w:multiLevelType w:val="hybridMultilevel"/>
     <w:tmpl w:val="4D1A6D38"/>
@@ -14387,7 +14387,7 @@
       </w:rPr>
     </w:lvl>
   </w:abstractNum>
-  <w:abstractNum w:abstractNumId="27">
+  <w:abstractNum w:abstractNumId="27" w15:restartNumberingAfterBreak="0">
     <w:nsid w:val="7A5A13F0"/>
     <w:multiLevelType w:val="hybridMultilevel"/>
     <w:tmpl w:val="3A9606E4"/>
@@ -14500,7 +14500,7 @@
       </w:rPr>
     </w:lvl>
   </w:abstractNum>
-  <w:abstractNum w:abstractNumId="28">
+  <w:abstractNum w:abstractNumId="28" w15:restartNumberingAfterBreak="0">
     <w:nsid w:val="7C313470"/>
     <w:multiLevelType w:val="hybridMultilevel"/>
     <w:tmpl w:val="EB6E77EC"/>
@@ -14613,7 +14613,7 @@
       </w:rPr>
     </w:lvl>
   </w:abstractNum>
-  <w:abstractNum w:abstractNumId="29">
+  <w:abstractNum w:abstractNumId="29" w15:restartNumberingAfterBreak="0">
     <w:nsid w:val="7F971D9A"/>
     <w:multiLevelType w:val="hybridMultilevel"/>
     <w:tmpl w:val="A4468ABE"/>
@@ -15170,7 +15170,7 @@
       </w:pPr>
     </w:pPrDefault>
   </w:docDefaults>
-  <w:latentStyles w:defLockedState="0" w:defUIPriority="0" w:defSemiHidden="0" w:defUnhideWhenUsed="0" w:defQFormat="0" w:count="382">
+  <w:latentStyles w:defLockedState="0" w:defUIPriority="0" w:defSemiHidden="0" w:defUnhideWhenUsed="0" w:defQFormat="0" w:count="371">
     <w:lsdException w:name="index 1" w:semiHidden="1" w:unhideWhenUsed="1"/>
     <w:lsdException w:name="index 7" w:semiHidden="1" w:unhideWhenUsed="1"/>
     <w:lsdException w:name="index 8" w:semiHidden="1" w:unhideWhenUsed="1"/>
@@ -15252,6 +15252,7 @@
     <w:lsdException w:name="HTML Sample" w:semiHidden="1" w:unhideWhenUsed="1"/>
     <w:lsdException w:name="HTML Typewriter" w:semiHidden="1" w:unhideWhenUsed="1"/>
     <w:lsdException w:name="HTML Variable" w:semiHidden="1" w:unhideWhenUsed="1"/>
+    <w:lsdException w:name="Normal Table" w:semiHidden="1" w:unhideWhenUsed="1"/>
     <w:lsdException w:name="annotation subject" w:semiHidden="1" w:unhideWhenUsed="1"/>
     <w:lsdException w:name="No List" w:semiHidden="1" w:unhideWhenUsed="1"/>
     <w:lsdException w:name="Outline List 1" w:semiHidden="1" w:unhideWhenUsed="1"/>
@@ -15297,8 +15298,10 @@
     <w:lsdException w:name="Table Subtle 1" w:semiHidden="1" w:unhideWhenUsed="1"/>
     <w:lsdException w:name="Table Subtle 2" w:semiHidden="1" w:unhideWhenUsed="1"/>
     <w:lsdException w:name="Table Web 1" w:semiHidden="1" w:unhideWhenUsed="1"/>
+    <w:lsdException w:name="Table Web 2" w:semiHidden="1" w:unhideWhenUsed="1"/>
     <w:lsdException w:name="Table Web 3" w:semiHidden="1" w:unhideWhenUsed="1"/>
     <w:lsdException w:name="Balloon Text" w:semiHidden="1" w:unhideWhenUsed="1"/>
+    <w:lsdException w:name="Table Theme" w:semiHidden="1" w:unhideWhenUsed="1"/>
     <w:lsdException w:name="Placeholder Text" w:semiHidden="1"/>
     <w:lsdException w:name="Light Shading"/>
     <w:lsdException w:name="Light List"/>
@@ -15318,6 +15321,8 @@
     <w:lsdException w:name="Light List Accent 1"/>
     <w:lsdException w:name="Light Grid Accent 1"/>
     <w:lsdException w:name="Medium Shading 1 Accent 1"/>
+    <w:lsdException w:name="Medium Shading 2 Accent 1"/>
+    <w:lsdException w:name="Medium List 1 Accent 1"/>
     <w:lsdException w:name="Revision" w:semiHidden="1"/>
     <w:lsdException w:name="Medium List 2 Accent 1"/>
     <w:lsdException w:name="Medium Grid 1 Accent 1"/>
@@ -15395,6 +15400,8 @@
     <w:lsdException w:name="Medium Grid 3 Accent 6"/>
     <w:lsdException w:name="Dark List Accent 6"/>
     <w:lsdException w:name="Colorful Shading Accent 6"/>
+    <w:lsdException w:name="Colorful List Accent 6"/>
+    <w:lsdException w:name="Colorful Grid Accent 6"/>
     <w:lsdException w:name="Bibliography" w:semiHidden="1" w:unhideWhenUsed="1"/>
     <w:lsdException w:name="TOC Heading" w:semiHidden="1" w:uiPriority="39" w:unhideWhenUsed="1" w:qFormat="1"/>
     <w:lsdException w:name="Grid Table 4" w:uiPriority="49"/>
@@ -15492,17 +15499,15 @@
     <w:lsdException w:name="List Table 5 Dark Accent 6" w:uiPriority="50"/>
     <w:lsdException w:name="List Table 6 Colorful Accent 6" w:uiPriority="51"/>
     <w:lsdException w:name="List Table 7 Colorful Accent 6" w:uiPriority="52"/>
-    <w:lsdException w:name="Mention" w:semiHidden="1" w:uiPriority="99" w:unhideWhenUsed="1"/>
-    <w:lsdException w:name="Smart Hyperlink" w:semiHidden="1" w:uiPriority="99" w:unhideWhenUsed="1"/>
   </w:latentStyles>
-  <w:style w:type="paragraph" w:default="1" w:styleId="a">
+  <w:style w:type="paragraph" w:default="1" w:styleId="Normal">
     <w:name w:val="Normal"/>
     <w:qFormat/>
   </w:style>
-  <w:style w:type="paragraph" w:styleId="1">
+  <w:style w:type="paragraph" w:styleId="Heading1">
     <w:name w:val="heading 1"/>
-    <w:basedOn w:val="a"/>
-    <w:next w:val="a0"/>
+    <w:basedOn w:val="Normal"/>
+    <w:next w:val="BodyText"/>
     <w:uiPriority w:val="9"/>
     <w:qFormat/>
     <w:pPr>
@@ -15520,10 +15525,10 @@
       <w:szCs w:val="32"/>
     </w:rPr>
   </w:style>
-  <w:style w:type="paragraph" w:styleId="2">
+  <w:style w:type="paragraph" w:styleId="Heading2">
     <w:name w:val="heading 2"/>
-    <w:basedOn w:val="a"/>
-    <w:next w:val="a0"/>
+    <w:basedOn w:val="Normal"/>
+    <w:next w:val="BodyText"/>
     <w:uiPriority w:val="9"/>
     <w:unhideWhenUsed/>
     <w:qFormat/>
@@ -15542,10 +15547,10 @@
       <w:szCs w:val="32"/>
     </w:rPr>
   </w:style>
-  <w:style w:type="paragraph" w:styleId="3">
+  <w:style w:type="paragraph" w:styleId="Heading3">
     <w:name w:val="heading 3"/>
-    <w:basedOn w:val="a"/>
-    <w:next w:val="a0"/>
+    <w:basedOn w:val="Normal"/>
+    <w:next w:val="BodyText"/>
     <w:uiPriority w:val="9"/>
     <w:unhideWhenUsed/>
     <w:qFormat/>
@@ -15564,10 +15569,10 @@
       <w:szCs w:val="28"/>
     </w:rPr>
   </w:style>
-  <w:style w:type="paragraph" w:styleId="4">
+  <w:style w:type="paragraph" w:styleId="Heading4">
     <w:name w:val="heading 4"/>
-    <w:basedOn w:val="a"/>
-    <w:next w:val="a0"/>
+    <w:basedOn w:val="Normal"/>
+    <w:next w:val="BodyText"/>
     <w:uiPriority w:val="9"/>
     <w:unhideWhenUsed/>
     <w:qFormat/>
@@ -15584,10 +15589,10 @@
       <w:color w:val="4F81BD" w:themeColor="accent1"/>
     </w:rPr>
   </w:style>
-  <w:style w:type="paragraph" w:styleId="5">
+  <w:style w:type="paragraph" w:styleId="Heading5">
     <w:name w:val="heading 5"/>
-    <w:basedOn w:val="a"/>
-    <w:next w:val="a0"/>
+    <w:basedOn w:val="Normal"/>
+    <w:next w:val="BodyText"/>
     <w:uiPriority w:val="9"/>
     <w:unhideWhenUsed/>
     <w:qFormat/>
@@ -15604,10 +15609,10 @@
       <w:color w:val="4F81BD" w:themeColor="accent1"/>
     </w:rPr>
   </w:style>
-  <w:style w:type="paragraph" w:styleId="6">
+  <w:style w:type="paragraph" w:styleId="Heading6">
     <w:name w:val="heading 6"/>
-    <w:basedOn w:val="a"/>
-    <w:next w:val="a0"/>
+    <w:basedOn w:val="Normal"/>
+    <w:next w:val="BodyText"/>
     <w:uiPriority w:val="9"/>
     <w:unhideWhenUsed/>
     <w:qFormat/>
@@ -15622,13 +15627,13 @@
       <w:color w:val="4F81BD" w:themeColor="accent1"/>
     </w:rPr>
   </w:style>
-  <w:style w:type="character" w:default="1" w:styleId="a1">
+  <w:style w:type="character" w:default="1" w:styleId="DefaultParagraphFont">
     <w:name w:val="Default Paragraph Font"/>
     <w:uiPriority w:val="1"/>
     <w:semiHidden/>
     <w:unhideWhenUsed/>
   </w:style>
-  <w:style w:type="table" w:default="1" w:styleId="a2">
+  <w:style w:type="table" w:default="1" w:styleId="TableNormal">
     <w:name w:val="Normal Table"/>
     <w:uiPriority w:val="99"/>
     <w:semiHidden/>
@@ -15643,15 +15648,15 @@
       </w:tblCellMar>
     </w:tblPr>
   </w:style>
-  <w:style w:type="numbering" w:default="1" w:styleId="a3">
+  <w:style w:type="numbering" w:default="1" w:styleId="NoList">
     <w:name w:val="No List"/>
     <w:uiPriority w:val="99"/>
     <w:semiHidden/>
     <w:unhideWhenUsed/>
   </w:style>
-  <w:style w:type="paragraph" w:styleId="a0">
+  <w:style w:type="paragraph" w:styleId="BodyText">
     <w:name w:val="Body Text"/>
-    <w:basedOn w:val="a"/>
+    <w:basedOn w:val="Normal"/>
     <w:qFormat/>
     <w:pPr>
       <w:spacing w:before="180" w:after="180"/>
@@ -15659,22 +15664,22 @@
   </w:style>
   <w:style w:type="paragraph" w:customStyle="1" w:styleId="FirstParagraph">
     <w:name w:val="First Paragraph"/>
-    <w:basedOn w:val="a0"/>
-    <w:next w:val="a0"/>
+    <w:basedOn w:val="BodyText"/>
+    <w:next w:val="BodyText"/>
     <w:qFormat/>
   </w:style>
   <w:style w:type="paragraph" w:customStyle="1" w:styleId="Compact">
     <w:name w:val="Compact"/>
-    <w:basedOn w:val="a0"/>
+    <w:basedOn w:val="BodyText"/>
     <w:qFormat/>
     <w:pPr>
       <w:spacing w:before="36" w:after="36"/>
     </w:pPr>
   </w:style>
-  <w:style w:type="paragraph" w:styleId="a4">
+  <w:style w:type="paragraph" w:styleId="Title">
     <w:name w:val="Title"/>
-    <w:basedOn w:val="a"/>
-    <w:next w:val="a0"/>
+    <w:basedOn w:val="Normal"/>
+    <w:next w:val="BodyText"/>
     <w:qFormat/>
     <w:pPr>
       <w:keepNext/>
@@ -15691,10 +15696,10 @@
       <w:szCs w:val="36"/>
     </w:rPr>
   </w:style>
-  <w:style w:type="paragraph" w:styleId="a5">
+  <w:style w:type="paragraph" w:styleId="Subtitle">
     <w:name w:val="Subtitle"/>
-    <w:basedOn w:val="a4"/>
-    <w:next w:val="a0"/>
+    <w:basedOn w:val="Title"/>
+    <w:next w:val="BodyText"/>
     <w:qFormat/>
     <w:pPr>
       <w:spacing w:before="240"/>
@@ -15706,7 +15711,7 @@
   </w:style>
   <w:style w:type="paragraph" w:customStyle="1" w:styleId="Author">
     <w:name w:val="Author"/>
-    <w:next w:val="a0"/>
+    <w:next w:val="BodyText"/>
     <w:qFormat/>
     <w:pPr>
       <w:keepNext/>
@@ -15714,9 +15719,9 @@
       <w:jc w:val="center"/>
     </w:pPr>
   </w:style>
-  <w:style w:type="paragraph" w:styleId="a6">
+  <w:style w:type="paragraph" w:styleId="Date">
     <w:name w:val="Date"/>
-    <w:next w:val="a0"/>
+    <w:next w:val="BodyText"/>
     <w:qFormat/>
     <w:pPr>
       <w:keepNext/>
@@ -15726,8 +15731,8 @@
   </w:style>
   <w:style w:type="paragraph" w:customStyle="1" w:styleId="Abstract">
     <w:name w:val="Abstract"/>
-    <w:basedOn w:val="a"/>
-    <w:next w:val="a0"/>
+    <w:basedOn w:val="Normal"/>
+    <w:next w:val="BodyText"/>
     <w:qFormat/>
     <w:pPr>
       <w:keepNext/>
@@ -15739,15 +15744,15 @@
       <w:szCs w:val="20"/>
     </w:rPr>
   </w:style>
-  <w:style w:type="paragraph" w:styleId="a7">
+  <w:style w:type="paragraph" w:styleId="Bibliography">
     <w:name w:val="Bibliography"/>
-    <w:basedOn w:val="a"/>
+    <w:basedOn w:val="Normal"/>
     <w:qFormat/>
   </w:style>
-  <w:style w:type="paragraph" w:styleId="a8">
+  <w:style w:type="paragraph" w:styleId="BlockText">
     <w:name w:val="Block Text"/>
-    <w:basedOn w:val="a0"/>
-    <w:next w:val="a0"/>
+    <w:basedOn w:val="BodyText"/>
+    <w:next w:val="BodyText"/>
     <w:uiPriority w:val="9"/>
     <w:unhideWhenUsed/>
     <w:qFormat/>
@@ -15761,16 +15766,16 @@
       <w:szCs w:val="20"/>
     </w:rPr>
   </w:style>
-  <w:style w:type="paragraph" w:styleId="a9">
+  <w:style w:type="paragraph" w:styleId="FootnoteText">
     <w:name w:val="footnote text"/>
-    <w:basedOn w:val="a"/>
+    <w:basedOn w:val="Normal"/>
     <w:uiPriority w:val="9"/>
     <w:unhideWhenUsed/>
     <w:qFormat/>
   </w:style>
   <w:style w:type="paragraph" w:customStyle="1" w:styleId="DefinitionTerm">
     <w:name w:val="Definition Term"/>
-    <w:basedOn w:val="a"/>
+    <w:basedOn w:val="Normal"/>
     <w:next w:val="Definition"/>
     <w:pPr>
       <w:keepNext/>
@@ -15783,12 +15788,12 @@
   </w:style>
   <w:style w:type="paragraph" w:customStyle="1" w:styleId="Definition">
     <w:name w:val="Definition"/>
-    <w:basedOn w:val="a"/>
+    <w:basedOn w:val="Normal"/>
   </w:style>
-  <w:style w:type="paragraph" w:styleId="aa">
+  <w:style w:type="paragraph" w:styleId="Caption">
     <w:name w:val="caption"/>
-    <w:basedOn w:val="a"/>
-    <w:link w:val="ab"/>
+    <w:basedOn w:val="Normal"/>
+    <w:link w:val="CaptionChar"/>
     <w:pPr>
       <w:spacing w:after="120"/>
     </w:pPr>
@@ -15798,18 +15803,18 @@
   </w:style>
   <w:style w:type="paragraph" w:customStyle="1" w:styleId="TableCaption">
     <w:name w:val="Table Caption"/>
-    <w:basedOn w:val="aa"/>
+    <w:basedOn w:val="Caption"/>
     <w:pPr>
       <w:keepNext/>
     </w:pPr>
   </w:style>
   <w:style w:type="paragraph" w:customStyle="1" w:styleId="ImageCaption">
     <w:name w:val="Image Caption"/>
-    <w:basedOn w:val="aa"/>
+    <w:basedOn w:val="Caption"/>
   </w:style>
   <w:style w:type="paragraph" w:customStyle="1" w:styleId="Figure">
     <w:name w:val="Figure"/>
-    <w:basedOn w:val="a"/>
+    <w:basedOn w:val="Normal"/>
   </w:style>
   <w:style w:type="paragraph" w:customStyle="1" w:styleId="FigurewithCaption">
     <w:name w:val="Figure with Caption"/>
@@ -15818,39 +15823,39 @@
       <w:keepNext/>
     </w:pPr>
   </w:style>
-  <w:style w:type="character" w:customStyle="1" w:styleId="ab">
-    <w:name w:val="캡션 문자"/>
-    <w:basedOn w:val="a1"/>
-    <w:link w:val="aa"/>
+  <w:style w:type="character" w:customStyle="1" w:styleId="CaptionChar">
+    <w:name w:val="Caption Char"/>
+    <w:basedOn w:val="DefaultParagraphFont"/>
+    <w:link w:val="Caption"/>
   </w:style>
   <w:style w:type="character" w:customStyle="1" w:styleId="VerbatimChar">
     <w:name w:val="Verbatim Char"/>
-    <w:basedOn w:val="ab"/>
+    <w:basedOn w:val="CaptionChar"/>
     <w:link w:val="SourceCode"/>
     <w:rPr>
       <w:rFonts w:ascii="Consolas" w:hAnsi="Consolas"/>
       <w:sz w:val="22"/>
     </w:rPr>
   </w:style>
-  <w:style w:type="character" w:styleId="ac">
+  <w:style w:type="character" w:styleId="FootnoteReference">
     <w:name w:val="footnote reference"/>
-    <w:basedOn w:val="ab"/>
+    <w:basedOn w:val="CaptionChar"/>
     <w:rPr>
       <w:vertAlign w:val="superscript"/>
     </w:rPr>
   </w:style>
-  <w:style w:type="character" w:styleId="ad">
+  <w:style w:type="character" w:styleId="Hyperlink">
     <w:name w:val="Hyperlink"/>
-    <w:basedOn w:val="ab"/>
+    <w:basedOn w:val="CaptionChar"/>
     <w:uiPriority w:val="99"/>
     <w:rPr>
       <w:color w:val="4F81BD" w:themeColor="accent1"/>
     </w:rPr>
   </w:style>
-  <w:style w:type="paragraph" w:styleId="TOC">
+  <w:style w:type="paragraph" w:styleId="TOCHeading">
     <w:name w:val="TOC Heading"/>
-    <w:basedOn w:val="1"/>
-    <w:next w:val="a0"/>
+    <w:basedOn w:val="Heading1"/>
+    <w:next w:val="BodyText"/>
     <w:uiPriority w:val="39"/>
     <w:unhideWhenUsed/>
     <w:qFormat/>
@@ -15866,7 +15871,7 @@
   </w:style>
   <w:style w:type="paragraph" w:customStyle="1" w:styleId="SourceCode">
     <w:name w:val="Source Code"/>
-    <w:basedOn w:val="a"/>
+    <w:basedOn w:val="Normal"/>
     <w:link w:val="VerbatimChar"/>
     <w:pPr>
       <w:wordWrap w:val="0"/>
@@ -16160,19 +16165,19 @@
       <w:sz w:val="22"/>
     </w:rPr>
   </w:style>
-  <w:style w:type="paragraph" w:styleId="ae">
+  <w:style w:type="paragraph" w:styleId="ListParagraph">
     <w:name w:val="List Paragraph"/>
-    <w:basedOn w:val="a"/>
+    <w:basedOn w:val="Normal"/>
     <w:rsid w:val="00506CF8"/>
     <w:pPr>
       <w:ind w:left="720"/>
       <w:contextualSpacing/>
     </w:pPr>
   </w:style>
-  <w:style w:type="paragraph" w:styleId="20">
+  <w:style w:type="paragraph" w:styleId="TOC2">
     <w:name w:val="toc 2"/>
-    <w:basedOn w:val="a"/>
-    <w:next w:val="a"/>
+    <w:basedOn w:val="Normal"/>
+    <w:next w:val="Normal"/>
     <w:autoRedefine/>
     <w:uiPriority w:val="39"/>
     <w:unhideWhenUsed/>
@@ -16182,10 +16187,10 @@
       <w:ind w:left="240"/>
     </w:pPr>
   </w:style>
-  <w:style w:type="paragraph" w:styleId="30">
+  <w:style w:type="paragraph" w:styleId="TOC3">
     <w:name w:val="toc 3"/>
-    <w:basedOn w:val="a"/>
-    <w:next w:val="a"/>
+    <w:basedOn w:val="Normal"/>
+    <w:next w:val="Normal"/>
     <w:autoRedefine/>
     <w:uiPriority w:val="39"/>
     <w:unhideWhenUsed/>
@@ -16195,10 +16200,10 @@
       <w:ind w:left="480"/>
     </w:pPr>
   </w:style>
-  <w:style w:type="paragraph" w:styleId="af">
+  <w:style w:type="paragraph" w:styleId="Header">
     <w:name w:val="header"/>
-    <w:basedOn w:val="a"/>
-    <w:link w:val="af0"/>
+    <w:basedOn w:val="Normal"/>
+    <w:link w:val="HeaderChar"/>
     <w:unhideWhenUsed/>
     <w:rsid w:val="007A6A91"/>
     <w:pPr>
@@ -16209,16 +16214,16 @@
       <w:spacing w:after="0"/>
     </w:pPr>
   </w:style>
-  <w:style w:type="character" w:customStyle="1" w:styleId="af0">
-    <w:name w:val="머리글 문자"/>
-    <w:basedOn w:val="a1"/>
-    <w:link w:val="af"/>
+  <w:style w:type="character" w:customStyle="1" w:styleId="HeaderChar">
+    <w:name w:val="Header Char"/>
+    <w:basedOn w:val="DefaultParagraphFont"/>
+    <w:link w:val="Header"/>
     <w:rsid w:val="007A6A91"/>
   </w:style>
-  <w:style w:type="paragraph" w:styleId="af1">
+  <w:style w:type="paragraph" w:styleId="Footer">
     <w:name w:val="footer"/>
-    <w:basedOn w:val="a"/>
-    <w:link w:val="af2"/>
+    <w:basedOn w:val="Normal"/>
+    <w:link w:val="FooterChar"/>
     <w:uiPriority w:val="99"/>
     <w:unhideWhenUsed/>
     <w:rsid w:val="007A6A91"/>
@@ -16230,22 +16235,21 @@
       <w:spacing w:after="0"/>
     </w:pPr>
   </w:style>
-  <w:style w:type="character" w:customStyle="1" w:styleId="af2">
-    <w:name w:val="바닥글 문자"/>
-    <w:basedOn w:val="a1"/>
-    <w:link w:val="af1"/>
+  <w:style w:type="character" w:customStyle="1" w:styleId="FooterChar">
+    <w:name w:val="Footer Char"/>
+    <w:basedOn w:val="DefaultParagraphFont"/>
+    <w:link w:val="Footer"/>
     <w:uiPriority w:val="99"/>
     <w:rsid w:val="007A6A91"/>
   </w:style>
-  <w:style w:type="table" w:styleId="af3">
+  <w:style w:type="table" w:styleId="TableGrid">
     <w:name w:val="Table Grid"/>
-    <w:basedOn w:val="a2"/>
+    <w:basedOn w:val="TableNormal"/>
     <w:rsid w:val="007A6A91"/>
     <w:pPr>
       <w:spacing w:after="0"/>
     </w:pPr>
     <w:tblPr>
-      <w:tblInd w:w="0" w:type="dxa"/>
       <w:tblBorders>
         <w:top w:val="single" w:sz="4" w:space="0" w:color="auto"/>
         <w:left w:val="single" w:sz="4" w:space="0" w:color="auto"/>
@@ -16254,15 +16258,9 @@
         <w:insideH w:val="single" w:sz="4" w:space="0" w:color="auto"/>
         <w:insideV w:val="single" w:sz="4" w:space="0" w:color="auto"/>
       </w:tblBorders>
-      <w:tblCellMar>
-        <w:top w:w="0" w:type="dxa"/>
-        <w:left w:w="108" w:type="dxa"/>
-        <w:bottom w:w="0" w:type="dxa"/>
-        <w:right w:w="108" w:type="dxa"/>
-      </w:tblCellMar>
     </w:tblPr>
   </w:style>
-  <w:style w:type="paragraph" w:styleId="af4">
+  <w:style w:type="paragraph" w:styleId="Revision">
     <w:name w:val="Revision"/>
     <w:hidden/>
     <w:semiHidden/>
@@ -16271,10 +16269,10 @@
       <w:spacing w:after="0"/>
     </w:pPr>
   </w:style>
-  <w:style w:type="paragraph" w:styleId="10">
+  <w:style w:type="paragraph" w:styleId="TOC1">
     <w:name w:val="toc 1"/>
-    <w:basedOn w:val="a"/>
-    <w:next w:val="a"/>
+    <w:basedOn w:val="Normal"/>
+    <w:next w:val="Normal"/>
     <w:autoRedefine/>
     <w:uiPriority w:val="39"/>
     <w:unhideWhenUsed/>
@@ -16288,10 +16286,10 @@
       <w:szCs w:val="22"/>
     </w:rPr>
   </w:style>
-  <w:style w:type="paragraph" w:styleId="af5">
+  <w:style w:type="paragraph" w:styleId="BalloonText">
     <w:name w:val="Balloon Text"/>
-    <w:basedOn w:val="a"/>
-    <w:link w:val="af6"/>
+    <w:basedOn w:val="Normal"/>
+    <w:link w:val="BalloonTextChar"/>
     <w:semiHidden/>
     <w:unhideWhenUsed/>
     <w:rsid w:val="00F528A4"/>
@@ -16304,10 +16302,10 @@
       <w:szCs w:val="18"/>
     </w:rPr>
   </w:style>
-  <w:style w:type="character" w:customStyle="1" w:styleId="af6">
-    <w:name w:val="풍선 도움말 텍스트 문자"/>
-    <w:basedOn w:val="a1"/>
-    <w:link w:val="af5"/>
+  <w:style w:type="character" w:customStyle="1" w:styleId="BalloonTextChar">
+    <w:name w:val="Balloon Text Char"/>
+    <w:basedOn w:val="DefaultParagraphFont"/>
+    <w:link w:val="BalloonText"/>
     <w:semiHidden/>
     <w:rsid w:val="00F528A4"/>
     <w:rPr>
@@ -16316,9 +16314,9 @@
       <w:szCs w:val="18"/>
     </w:rPr>
   </w:style>
-  <w:style w:type="character" w:styleId="af7">
+  <w:style w:type="character" w:styleId="CommentReference">
     <w:name w:val="annotation reference"/>
-    <w:basedOn w:val="a1"/>
+    <w:basedOn w:val="DefaultParagraphFont"/>
     <w:semiHidden/>
     <w:unhideWhenUsed/>
     <w:rsid w:val="00212605"/>
@@ -16327,10 +16325,10 @@
       <w:szCs w:val="16"/>
     </w:rPr>
   </w:style>
-  <w:style w:type="paragraph" w:styleId="af8">
+  <w:style w:type="paragraph" w:styleId="CommentText">
     <w:name w:val="annotation text"/>
-    <w:basedOn w:val="a"/>
-    <w:link w:val="af9"/>
+    <w:basedOn w:val="Normal"/>
+    <w:link w:val="CommentTextChar"/>
     <w:semiHidden/>
     <w:unhideWhenUsed/>
     <w:rsid w:val="00212605"/>
@@ -16339,10 +16337,10 @@
       <w:szCs w:val="20"/>
     </w:rPr>
   </w:style>
-  <w:style w:type="character" w:customStyle="1" w:styleId="af9">
-    <w:name w:val="메모 텍스트 문자"/>
-    <w:basedOn w:val="a1"/>
-    <w:link w:val="af8"/>
+  <w:style w:type="character" w:customStyle="1" w:styleId="CommentTextChar">
+    <w:name w:val="Comment Text Char"/>
+    <w:basedOn w:val="DefaultParagraphFont"/>
+    <w:link w:val="CommentText"/>
     <w:semiHidden/>
     <w:rsid w:val="00212605"/>
     <w:rPr>
@@ -16350,11 +16348,11 @@
       <w:szCs w:val="20"/>
     </w:rPr>
   </w:style>
-  <w:style w:type="paragraph" w:styleId="afa">
+  <w:style w:type="paragraph" w:styleId="CommentSubject">
     <w:name w:val="annotation subject"/>
-    <w:basedOn w:val="af8"/>
-    <w:next w:val="af8"/>
-    <w:link w:val="afb"/>
+    <w:basedOn w:val="CommentText"/>
+    <w:next w:val="CommentText"/>
+    <w:link w:val="CommentSubjectChar"/>
     <w:semiHidden/>
     <w:unhideWhenUsed/>
     <w:rsid w:val="00212605"/>
@@ -16363,10 +16361,10 @@
       <w:bCs/>
     </w:rPr>
   </w:style>
-  <w:style w:type="character" w:customStyle="1" w:styleId="afb">
-    <w:name w:val="메모 주제 문자"/>
-    <w:basedOn w:val="af9"/>
-    <w:link w:val="afa"/>
+  <w:style w:type="character" w:customStyle="1" w:styleId="CommentSubjectChar">
+    <w:name w:val="Comment Subject Char"/>
+    <w:basedOn w:val="CommentTextChar"/>
+    <w:link w:val="CommentSubject"/>
     <w:semiHidden/>
     <w:rsid w:val="00212605"/>
     <w:rPr>
@@ -16376,9 +16374,9 @@
       <w:szCs w:val="20"/>
     </w:rPr>
   </w:style>
-  <w:style w:type="table" w:styleId="4-1">
+  <w:style w:type="table" w:styleId="GridTable4-Accent1">
     <w:name w:val="Grid Table 4 Accent 1"/>
-    <w:basedOn w:val="a2"/>
+    <w:basedOn w:val="TableNormal"/>
     <w:uiPriority w:val="49"/>
     <w:rsid w:val="00960387"/>
     <w:pPr>
@@ -16387,7 +16385,6 @@
     <w:tblPr>
       <w:tblStyleRowBandSize w:val="1"/>
       <w:tblStyleColBandSize w:val="1"/>
-      <w:tblInd w:w="0" w:type="dxa"/>
       <w:tblBorders>
         <w:top w:val="single" w:sz="4" w:space="0" w:color="95B3D7" w:themeColor="accent1" w:themeTint="99"/>
         <w:left w:val="single" w:sz="4" w:space="0" w:color="95B3D7" w:themeColor="accent1" w:themeTint="99"/>
@@ -16396,12 +16393,6 @@
         <w:insideH w:val="single" w:sz="4" w:space="0" w:color="95B3D7" w:themeColor="accent1" w:themeTint="99"/>
         <w:insideV w:val="single" w:sz="4" w:space="0" w:color="95B3D7" w:themeColor="accent1" w:themeTint="99"/>
       </w:tblBorders>
-      <w:tblCellMar>
-        <w:top w:w="0" w:type="dxa"/>
-        <w:left w:w="108" w:type="dxa"/>
-        <w:bottom w:w="0" w:type="dxa"/>
-        <w:right w:w="108" w:type="dxa"/>
-      </w:tblCellMar>
     </w:tblPr>
     <w:tblStylePr w:type="firstRow">
       <w:rPr>
@@ -16785,7 +16776,7 @@
 </file>
 
 <file path=customXml/itemProps1.xml><?xml version="1.0" encoding="utf-8"?>
-<ds:datastoreItem xmlns:ds="http://schemas.openxmlformats.org/officeDocument/2006/customXml" ds:itemID="{E290BC44-AE79-AC4B-9AE0-66955B29EE67}">
+<ds:datastoreItem xmlns:ds="http://schemas.openxmlformats.org/officeDocument/2006/customXml" ds:itemID="{F319C1B4-01C1-417B-BDF6-DFDB3E345EEF}">
   <ds:schemaRefs>
     <ds:schemaRef ds:uri="http://schemas.openxmlformats.org/officeDocument/2006/bibliography"/>
   </ds:schemaRefs>

</xml_diff>